<commit_message>
Commenced manual update for version 1.3.0
Completed Intro and Release Notes.
</commit_message>
<xml_diff>
--- a/documentation/FADU Enlarger Timer Manual V1_3_0.docx
+++ b/documentation/FADU Enlarger Timer Manual V1_3_0.docx
@@ -36,17 +36,26 @@
       </w:r>
       <w:proofErr w:type="gramStart"/>
       <w:r>
-        <w:t xml:space="preserve">1.2.0 </w:t>
+        <w:t>1.</w:t>
+      </w:r>
+      <w:r>
+        <w:t>3</w:t>
+      </w:r>
+      <w:r>
+        <w:t xml:space="preserve">.0 </w:t>
       </w:r>
       <w:r>
         <w:t xml:space="preserve"> </w:t>
       </w:r>
       <w:r>
-        <w:t>01</w:t>
+        <w:t>11</w:t>
       </w:r>
       <w:proofErr w:type="gramEnd"/>
       <w:r>
-        <w:t>-Feb</w:t>
+        <w:t>-</w:t>
+      </w:r>
+      <w:r>
+        <w:t>March</w:t>
       </w:r>
       <w:r>
         <w:t>-201</w:t>
@@ -81,8 +90,6 @@
         </w:rPr>
         <w:t>Introduction</w:t>
       </w:r>
-      <w:bookmarkStart w:id="0" w:name="_GoBack"/>
-      <w:bookmarkEnd w:id="0"/>
     </w:p>
     <w:p>
       <w:pPr>
@@ -134,13 +141,35 @@
         <w:t xml:space="preserve">manually </w:t>
       </w:r>
       <w:r>
-        <w:t xml:space="preserve">as a way of generating f-stop adjusted times for use with a separate enlarger timer </w:t>
-      </w:r>
-      <w:r>
-        <w:t xml:space="preserve">(or simple on/off switch!) </w:t>
-      </w:r>
-      <w:r>
-        <w:t>or can optionally be connected t</w:t>
+        <w:t xml:space="preserve">with </w:t>
+      </w:r>
+      <w:proofErr w:type="spellStart"/>
+      <w:r>
+        <w:t>a</w:t>
+      </w:r>
+      <w:proofErr w:type="spellEnd"/>
+      <w:r>
+        <w:t xml:space="preserve"> </w:t>
+      </w:r>
+      <w:r>
+        <w:t xml:space="preserve">on/off </w:t>
+      </w:r>
+      <w:proofErr w:type="gramStart"/>
+      <w:r>
+        <w:t>switch</w:t>
+      </w:r>
+      <w:r>
+        <w:t>,</w:t>
+      </w:r>
+      <w:r>
+        <w:t xml:space="preserve"> </w:t>
+      </w:r>
+      <w:r>
+        <w:t>or</w:t>
+      </w:r>
+      <w:proofErr w:type="gramEnd"/>
+      <w:r>
+        <w:t xml:space="preserve"> can be connected t</w:t>
       </w:r>
       <w:r>
         <w:t xml:space="preserve">o a </w:t>
@@ -151,13 +180,31 @@
       </w:r>
       <w:proofErr w:type="spellEnd"/>
       <w:r>
-        <w:t xml:space="preserve"> enabled Smart Socket to switch the enlarger lamp.</w:t>
-      </w:r>
-      <w:r>
-        <w:t xml:space="preserve">  There are two options to drive external </w:t>
-      </w:r>
-      <w:r>
-        <w:t xml:space="preserve">hardware: </w:t>
+        <w:t xml:space="preserve"> enabled Smart Socket </w:t>
+      </w:r>
+      <w:r>
+        <w:t xml:space="preserve">or Relay module </w:t>
+      </w:r>
+      <w:r>
+        <w:t>to switch the enlarger lamp.</w:t>
+      </w:r>
+      <w:r>
+        <w:t xml:space="preserve">  There are t</w:t>
+      </w:r>
+      <w:r>
+        <w:t>hree</w:t>
+      </w:r>
+      <w:r>
+        <w:t xml:space="preserve"> options to drive external </w:t>
+      </w:r>
+      <w:r>
+        <w:t>hardware</w:t>
+      </w:r>
+      <w:r>
+        <w:t xml:space="preserve"> in this way</w:t>
+      </w:r>
+      <w:r>
+        <w:t xml:space="preserve">: </w:t>
       </w:r>
     </w:p>
     <w:p>
@@ -192,6 +239,33 @@
       <w:r>
         <w:t>.</w:t>
       </w:r>
+      <w:r>
+        <w:t xml:space="preserve">  </w:t>
+      </w:r>
+      <w:r>
+        <w:t xml:space="preserve"> To use this </w:t>
+      </w:r>
+      <w:r>
+        <w:t xml:space="preserve">will need to </w:t>
+      </w:r>
+      <w:r>
+        <w:t>reprogram</w:t>
+      </w:r>
+      <w:r>
+        <w:t xml:space="preserve"> the firmware on the socket.  Full details in </w:t>
+      </w:r>
+      <w:r>
+        <w:t>A</w:t>
+      </w:r>
+      <w:r>
+        <w:t>ppendix</w:t>
+      </w:r>
+      <w:r>
+        <w:t xml:space="preserve"> 3</w:t>
+      </w:r>
+      <w:r>
+        <w:t>.</w:t>
+      </w:r>
     </w:p>
     <w:p>
       <w:pPr>
@@ -213,120 +287,400 @@
       <w:r>
         <w:t>relay module board which can be used to switch the low-voltage side of an enlarger’s transformer/voltage regulator.</w:t>
       </w:r>
-    </w:p>
-    <w:p>
-      <w:pPr>
-        <w:pStyle w:val="NoSpacing"/>
-      </w:pPr>
+      <w:r>
+        <w:t xml:space="preserve">  This just needs a power supply and a box to put it in – no programming necessary.</w:t>
+      </w:r>
     </w:p>
     <w:p>
       <w:pPr>
         <w:pStyle w:val="NoSpacing"/>
         <w:numPr>
           <w:ilvl w:val="0"/>
-          <w:numId w:val="13"/>
+          <w:numId w:val="12"/>
         </w:numPr>
       </w:pPr>
       <w:r>
-        <w:t xml:space="preserve">In the case of the </w:t>
+        <w:t>Make your own.  The source cod</w:t>
+      </w:r>
+      <w:r>
+        <w:t>e</w:t>
+      </w:r>
+      <w:r>
+        <w:t xml:space="preserve"> is supplied</w:t>
+      </w:r>
+      <w:r>
+        <w:t xml:space="preserve"> and can be edited in MIT App Inventor 2 to suit your own design of hardware.</w:t>
+      </w:r>
+    </w:p>
+    <w:p>
+      <w:pPr>
+        <w:pStyle w:val="NoSpacing"/>
+      </w:pPr>
+    </w:p>
+    <w:p>
+      <w:pPr>
+        <w:pStyle w:val="NoSpacing"/>
+      </w:pPr>
+      <w:r>
+        <w:t xml:space="preserve">I </w:t>
+      </w:r>
+      <w:r>
+        <w:t xml:space="preserve">have been unable to find </w:t>
+      </w:r>
+      <w:r>
+        <w:t xml:space="preserve">any commercial </w:t>
       </w:r>
       <w:proofErr w:type="spellStart"/>
       <w:r>
+        <w:t>WiFi</w:t>
+      </w:r>
+      <w:proofErr w:type="spellEnd"/>
+      <w:r>
+        <w:t xml:space="preserve"> </w:t>
+      </w:r>
+      <w:r>
+        <w:t>smart</w:t>
+      </w:r>
+      <w:r>
+        <w:t>-</w:t>
+      </w:r>
+      <w:r>
+        <w:t xml:space="preserve">socket that can connect </w:t>
+      </w:r>
+      <w:r>
+        <w:rPr>
+          <w:i/>
+        </w:rPr>
+        <w:t>directly</w:t>
+      </w:r>
+      <w:r>
+        <w:t xml:space="preserve"> </w:t>
+      </w:r>
+      <w:r>
+        <w:t>to</w:t>
+      </w:r>
+      <w:r>
+        <w:t xml:space="preserve"> an Android device</w:t>
+      </w:r>
+      <w:r>
+        <w:t xml:space="preserve"> – all </w:t>
+      </w:r>
+      <w:r>
+        <w:t xml:space="preserve">I have found </w:t>
+      </w:r>
+      <w:r>
+        <w:t xml:space="preserve">must connect via a </w:t>
+      </w:r>
+      <w:r>
+        <w:t>c</w:t>
+      </w:r>
+      <w:r>
+        <w:t>loud-based service and this is not suitable for our purpose</w:t>
+      </w:r>
+      <w:r>
+        <w:t xml:space="preserve"> due to the inherent unpredictable time delays of this connection method.</w:t>
+      </w:r>
+      <w:r>
+        <w:t xml:space="preserve"> </w:t>
+      </w:r>
+      <w:r>
+        <w:t xml:space="preserve"> </w:t>
+      </w:r>
+    </w:p>
+    <w:p>
+      <w:pPr>
+        <w:pStyle w:val="NoSpacing"/>
+      </w:pPr>
+    </w:p>
+    <w:p>
+      <w:pPr>
+        <w:pStyle w:val="NoSpacing"/>
+      </w:pPr>
+      <w:r>
+        <w:t>T</w:t>
+      </w:r>
+      <w:r>
+        <w:t>h</w:t>
+      </w:r>
+      <w:r>
+        <w:t xml:space="preserve">is means that we will need to </w:t>
+      </w:r>
+      <w:r>
+        <w:t>reprogram</w:t>
+      </w:r>
+      <w:r>
+        <w:t xml:space="preserve"> </w:t>
+      </w:r>
+      <w:r>
+        <w:t xml:space="preserve">the </w:t>
+      </w:r>
+      <w:proofErr w:type="spellStart"/>
+      <w:r>
         <w:t>Sonoff</w:t>
       </w:r>
       <w:proofErr w:type="spellEnd"/>
       <w:r>
-        <w:t xml:space="preserve"> S20, u</w:t>
-      </w:r>
-      <w:r>
-        <w:t>nfortunately</w:t>
-      </w:r>
-      <w:r>
-        <w:t xml:space="preserve">, I </w:t>
-      </w:r>
-      <w:r>
-        <w:t xml:space="preserve">have been unable to find </w:t>
-      </w:r>
-      <w:r>
-        <w:t xml:space="preserve">any commercial </w:t>
+        <w:t xml:space="preserve"> device</w:t>
+      </w:r>
+      <w:r>
+        <w:t>.</w:t>
+      </w:r>
+      <w:r>
+        <w:t xml:space="preserve">  </w:t>
+      </w:r>
+      <w:r>
+        <w:t xml:space="preserve">This smart-socket is available </w:t>
+      </w:r>
+      <w:r>
+        <w:t>widely</w:t>
+      </w:r>
+      <w:r>
+        <w:t xml:space="preserve"> in local </w:t>
+      </w:r>
+      <w:r>
+        <w:t>mains voltage options</w:t>
+      </w:r>
+      <w:r>
+        <w:t xml:space="preserve"> and has a</w:t>
+      </w:r>
+      <w:r>
+        <w:t xml:space="preserve"> large online community of makers </w:t>
+      </w:r>
+      <w:r>
+        <w:t xml:space="preserve">and hobbyists </w:t>
+      </w:r>
+      <w:r>
+        <w:t>who customise the device</w:t>
+      </w:r>
+      <w:r>
+        <w:t xml:space="preserve"> with new firmware.</w:t>
+      </w:r>
+      <w:r>
+        <w:t xml:space="preserve">  It</w:t>
+      </w:r>
+      <w:r>
+        <w:t xml:space="preserve"> is not difficult for the technically</w:t>
+      </w:r>
+      <w:r>
+        <w:t>-</w:t>
+      </w:r>
+      <w:r>
+        <w:t xml:space="preserve">minded </w:t>
+      </w:r>
+      <w:r>
+        <w:t xml:space="preserve">to </w:t>
+      </w:r>
+      <w:r>
+        <w:t>program</w:t>
+      </w:r>
+      <w:r>
+        <w:t xml:space="preserve">, </w:t>
+      </w:r>
+      <w:r>
+        <w:t>but</w:t>
+      </w:r>
+      <w:r>
+        <w:t xml:space="preserve"> </w:t>
+      </w:r>
+      <w:r>
+        <w:t xml:space="preserve">it </w:t>
+      </w:r>
+      <w:r>
+        <w:t xml:space="preserve">does require soldering a connector to </w:t>
+      </w:r>
+      <w:r>
+        <w:t xml:space="preserve">existing pads on </w:t>
+      </w:r>
+      <w:r>
+        <w:t xml:space="preserve">the </w:t>
+      </w:r>
+      <w:r>
+        <w:t>circuit board</w:t>
+      </w:r>
+      <w:r>
+        <w:t xml:space="preserve"> to connect your computer to the </w:t>
+      </w:r>
+      <w:r>
+        <w:t>socket</w:t>
+      </w:r>
+      <w:r>
+        <w:t xml:space="preserve"> </w:t>
+      </w:r>
+      <w:r>
+        <w:t>via a</w:t>
+      </w:r>
+      <w:r>
+        <w:t>n</w:t>
+      </w:r>
+      <w:r>
+        <w:t xml:space="preserve"> </w:t>
+      </w:r>
+      <w:r>
+        <w:t xml:space="preserve">FTDI </w:t>
+      </w:r>
+      <w:r>
+        <w:t xml:space="preserve">adaptor </w:t>
+      </w:r>
+      <w:r>
+        <w:t xml:space="preserve">(widely </w:t>
+      </w:r>
+      <w:r>
+        <w:t xml:space="preserve">available on </w:t>
       </w:r>
       <w:proofErr w:type="spellStart"/>
       <w:r>
+        <w:t>e</w:t>
+      </w:r>
+      <w:r>
+        <w:t>bay</w:t>
+      </w:r>
+      <w:proofErr w:type="spellEnd"/>
+      <w:r>
+        <w:t xml:space="preserve"> or </w:t>
+      </w:r>
+      <w:r>
+        <w:t xml:space="preserve">Amazon </w:t>
+      </w:r>
+      <w:r>
+        <w:t>very cheaply</w:t>
+      </w:r>
+      <w:r>
+        <w:t>)</w:t>
+      </w:r>
+      <w:r>
+        <w:t xml:space="preserve"> </w:t>
+      </w:r>
+      <w:r>
+        <w:t>in order to download the code</w:t>
+      </w:r>
+      <w:r>
+        <w:t xml:space="preserve"> from the Arduino</w:t>
+      </w:r>
+      <w:r>
+        <w:t xml:space="preserve"> IDE.</w:t>
+      </w:r>
+    </w:p>
+    <w:p>
+      <w:pPr>
+        <w:pStyle w:val="NoSpacing"/>
+      </w:pPr>
+    </w:p>
+    <w:p>
+      <w:pPr>
+        <w:pStyle w:val="NoSpacing"/>
+      </w:pPr>
+      <w:r>
+        <w:t xml:space="preserve">Details of how to reprogram the </w:t>
+      </w:r>
+      <w:proofErr w:type="spellStart"/>
+      <w:r>
+        <w:t>Sonoff</w:t>
+      </w:r>
+      <w:proofErr w:type="spellEnd"/>
+      <w:r>
+        <w:t xml:space="preserve"> S20 </w:t>
+      </w:r>
+      <w:r>
+        <w:t xml:space="preserve">with links to online references and examples I used </w:t>
+      </w:r>
+      <w:r>
+        <w:t xml:space="preserve">are in </w:t>
+      </w:r>
+      <w:r>
+        <w:t>A</w:t>
+      </w:r>
+      <w:r>
+        <w:t xml:space="preserve">ppendix </w:t>
+      </w:r>
+      <w:r>
+        <w:t>3</w:t>
+      </w:r>
+      <w:r>
+        <w:t xml:space="preserve"> </w:t>
+      </w:r>
+      <w:r>
+        <w:t xml:space="preserve">of this </w:t>
+      </w:r>
+      <w:r>
+        <w:t>manual</w:t>
+      </w:r>
+      <w:r>
+        <w:t>.</w:t>
+      </w:r>
+    </w:p>
+    <w:p>
+      <w:pPr>
+        <w:pStyle w:val="NoSpacing"/>
+      </w:pPr>
+    </w:p>
+    <w:p>
+      <w:pPr>
+        <w:pStyle w:val="NoSpacing"/>
+      </w:pPr>
+      <w:r>
+        <w:t>The code for th</w:t>
+      </w:r>
+      <w:r>
+        <w:t>is</w:t>
+      </w:r>
+      <w:r>
+        <w:t xml:space="preserve"> </w:t>
+      </w:r>
+      <w:r>
+        <w:t>app</w:t>
+      </w:r>
+      <w:r>
+        <w:t xml:space="preserve"> and </w:t>
+      </w:r>
+      <w:r>
+        <w:t xml:space="preserve">for </w:t>
+      </w:r>
+      <w:r>
+        <w:t xml:space="preserve">reprogramming the </w:t>
+      </w:r>
+      <w:proofErr w:type="spellStart"/>
+      <w:r>
+        <w:t>Sonoff</w:t>
+      </w:r>
+      <w:proofErr w:type="spellEnd"/>
+      <w:r>
+        <w:t xml:space="preserve"> S20 </w:t>
+      </w:r>
+      <w:r>
+        <w:t xml:space="preserve">is </w:t>
+      </w:r>
+      <w:r>
+        <w:t>all free</w:t>
+      </w:r>
+      <w:r>
+        <w:t xml:space="preserve">ly available and open </w:t>
+      </w:r>
+      <w:r>
+        <w:t>to anyone who wishes to use it.</w:t>
+      </w:r>
+      <w:r>
+        <w:t xml:space="preserve">  It heavily leverages the community that has built up around the ESP8266 </w:t>
+      </w:r>
+      <w:proofErr w:type="spellStart"/>
+      <w:r>
         <w:t>WiFi</w:t>
       </w:r>
       <w:proofErr w:type="spellEnd"/>
       <w:r>
-        <w:t xml:space="preserve"> </w:t>
-      </w:r>
-      <w:r>
-        <w:t>smart</w:t>
-      </w:r>
-      <w:r>
-        <w:t>-</w:t>
-      </w:r>
-      <w:r>
-        <w:t xml:space="preserve">socket that can connect </w:t>
-      </w:r>
-      <w:r>
-        <w:rPr>
-          <w:i/>
-        </w:rPr>
-        <w:t>directly</w:t>
-      </w:r>
-      <w:r>
-        <w:t xml:space="preserve"> </w:t>
-      </w:r>
-      <w:r>
-        <w:t>to</w:t>
-      </w:r>
-      <w:r>
-        <w:t xml:space="preserve"> an Android device</w:t>
-      </w:r>
-      <w:r>
-        <w:t xml:space="preserve"> – all </w:t>
-      </w:r>
-      <w:r>
-        <w:t xml:space="preserve">I have found </w:t>
-      </w:r>
-      <w:r>
-        <w:t>must connect via a Cloud-based service and this is not suitable for our purpose</w:t>
-      </w:r>
-      <w:r>
-        <w:t xml:space="preserve"> due to the inherent unpredictable time delays of this connection method.</w:t>
-      </w:r>
-      <w:r>
-        <w:t xml:space="preserve"> </w:t>
-      </w:r>
-      <w:r>
-        <w:t xml:space="preserve"> </w:t>
-      </w:r>
-    </w:p>
-    <w:p>
-      <w:pPr>
-        <w:pStyle w:val="NoSpacing"/>
-      </w:pPr>
-    </w:p>
-    <w:p>
-      <w:pPr>
-        <w:pStyle w:val="NoSpacing"/>
-      </w:pPr>
-      <w:r>
-        <w:t>T</w:t>
-      </w:r>
-      <w:r>
-        <w:t>h</w:t>
-      </w:r>
-      <w:r>
-        <w:t xml:space="preserve">is means that we will need to </w:t>
-      </w:r>
-      <w:r>
-        <w:t>reprogram</w:t>
-      </w:r>
-      <w:r>
-        <w:t xml:space="preserve"> </w:t>
-      </w:r>
-      <w:r>
-        <w:t xml:space="preserve">the </w:t>
+        <w:t xml:space="preserve"> chip.</w:t>
+      </w:r>
+    </w:p>
+    <w:p>
+      <w:pPr>
+        <w:pStyle w:val="NoSpacing"/>
+      </w:pPr>
+    </w:p>
+    <w:p>
+      <w:pPr>
+        <w:pStyle w:val="NoSpacing"/>
+      </w:pPr>
+      <w:r>
+        <w:t xml:space="preserve">The </w:t>
       </w:r>
       <w:proofErr w:type="spellStart"/>
       <w:r>
@@ -334,296 +688,59 @@
       </w:r>
       <w:proofErr w:type="spellEnd"/>
       <w:r>
-        <w:t xml:space="preserve"> device</w:t>
+        <w:t xml:space="preserve"> S20 </w:t>
+      </w:r>
+      <w:r>
+        <w:t xml:space="preserve">is being replaced by the </w:t>
+      </w:r>
+      <w:proofErr w:type="spellStart"/>
+      <w:r>
+        <w:t>Sonoff</w:t>
+      </w:r>
+      <w:proofErr w:type="spellEnd"/>
+      <w:r>
+        <w:t xml:space="preserve"> S26 </w:t>
+      </w:r>
+      <w:r>
+        <w:t xml:space="preserve">by the manufacturer </w:t>
+      </w:r>
+      <w:r>
+        <w:t xml:space="preserve">which requires a slightly different method to reprogram </w:t>
+      </w:r>
+      <w:r>
+        <w:t xml:space="preserve">as it has no </w:t>
+      </w:r>
+      <w:proofErr w:type="gramStart"/>
+      <w:r>
+        <w:t xml:space="preserve">connector, </w:t>
+      </w:r>
+      <w:r>
+        <w:t>but</w:t>
+      </w:r>
+      <w:proofErr w:type="gramEnd"/>
+      <w:r>
+        <w:t xml:space="preserve"> uses the same cod</w:t>
+      </w:r>
+      <w:r>
+        <w:t>e</w:t>
       </w:r>
       <w:r>
         <w:t>.</w:t>
       </w:r>
-      <w:r>
-        <w:t xml:space="preserve">  </w:t>
-      </w:r>
-      <w:r>
-        <w:t xml:space="preserve">This smart-socket is available </w:t>
-      </w:r>
-      <w:r>
-        <w:t>widely</w:t>
-      </w:r>
-      <w:r>
-        <w:t xml:space="preserve"> in local </w:t>
-      </w:r>
-      <w:r>
-        <w:t>mains voltage options</w:t>
-      </w:r>
-      <w:r>
-        <w:t xml:space="preserve"> and has a</w:t>
-      </w:r>
-      <w:r>
-        <w:t xml:space="preserve"> large online community of makers </w:t>
-      </w:r>
-      <w:r>
-        <w:t xml:space="preserve">and hobbyists </w:t>
-      </w:r>
-      <w:r>
-        <w:t>who customise the device</w:t>
-      </w:r>
-      <w:r>
-        <w:t xml:space="preserve"> with new firmware.</w:t>
-      </w:r>
-      <w:r>
-        <w:t xml:space="preserve">  It</w:t>
-      </w:r>
-      <w:r>
-        <w:t xml:space="preserve"> is not difficult for the technically</w:t>
-      </w:r>
-      <w:r>
-        <w:t>-</w:t>
-      </w:r>
-      <w:r>
-        <w:t xml:space="preserve">minded </w:t>
-      </w:r>
-      <w:r>
-        <w:t xml:space="preserve">to </w:t>
-      </w:r>
-      <w:proofErr w:type="gramStart"/>
-      <w:r>
-        <w:t>program</w:t>
-      </w:r>
-      <w:r>
-        <w:t>,</w:t>
-      </w:r>
-      <w:r>
-        <w:t xml:space="preserve"> but</w:t>
-      </w:r>
-      <w:proofErr w:type="gramEnd"/>
-      <w:r>
-        <w:t xml:space="preserve"> does require soldering a connector to </w:t>
-      </w:r>
-      <w:r>
-        <w:t xml:space="preserve">existing pads on </w:t>
-      </w:r>
-      <w:r>
-        <w:t xml:space="preserve">the </w:t>
-      </w:r>
-      <w:r>
-        <w:t>circuit board</w:t>
-      </w:r>
-      <w:r>
-        <w:t xml:space="preserve"> to connect your computer to the </w:t>
-      </w:r>
-      <w:r>
-        <w:t>socket</w:t>
-      </w:r>
-      <w:r>
-        <w:t xml:space="preserve"> </w:t>
-      </w:r>
-      <w:r>
-        <w:t>via a</w:t>
-      </w:r>
-      <w:r>
-        <w:t>n</w:t>
-      </w:r>
-      <w:r>
-        <w:t xml:space="preserve"> </w:t>
-      </w:r>
-      <w:r>
-        <w:t xml:space="preserve">FTDI </w:t>
-      </w:r>
-      <w:r>
-        <w:t xml:space="preserve">adaptor </w:t>
-      </w:r>
-      <w:r>
-        <w:t xml:space="preserve">(widely </w:t>
-      </w:r>
-      <w:r>
-        <w:t xml:space="preserve">available on </w:t>
-      </w:r>
-      <w:proofErr w:type="spellStart"/>
-      <w:r>
-        <w:t>e</w:t>
-      </w:r>
-      <w:r>
-        <w:t>bay</w:t>
-      </w:r>
-      <w:proofErr w:type="spellEnd"/>
-      <w:r>
-        <w:t xml:space="preserve"> or </w:t>
-      </w:r>
-      <w:r>
-        <w:t xml:space="preserve">Amazon </w:t>
-      </w:r>
-      <w:r>
-        <w:t>very cheaply</w:t>
-      </w:r>
-      <w:r>
-        <w:t>)</w:t>
-      </w:r>
-      <w:r>
-        <w:t xml:space="preserve"> </w:t>
-      </w:r>
-      <w:r>
-        <w:t>in order to download the code.</w:t>
-      </w:r>
-    </w:p>
-    <w:p>
-      <w:pPr>
-        <w:pStyle w:val="NoSpacing"/>
-      </w:pPr>
-    </w:p>
-    <w:p>
-      <w:pPr>
-        <w:pStyle w:val="NoSpacing"/>
-      </w:pPr>
-      <w:r>
-        <w:t xml:space="preserve">Details of how to reprogram the </w:t>
-      </w:r>
-      <w:proofErr w:type="spellStart"/>
-      <w:r>
-        <w:t>Sonoff</w:t>
-      </w:r>
-      <w:proofErr w:type="spellEnd"/>
-      <w:r>
-        <w:t xml:space="preserve"> S20 </w:t>
-      </w:r>
-      <w:r>
-        <w:t xml:space="preserve">with links to online references and examples I used </w:t>
-      </w:r>
-      <w:r>
-        <w:t xml:space="preserve">are in </w:t>
-      </w:r>
-      <w:r>
-        <w:t>A</w:t>
-      </w:r>
-      <w:r>
-        <w:t xml:space="preserve">ppendix </w:t>
-      </w:r>
-      <w:r>
-        <w:t>3</w:t>
-      </w:r>
-      <w:r>
-        <w:t xml:space="preserve"> </w:t>
-      </w:r>
-      <w:r>
-        <w:t xml:space="preserve">of this </w:t>
-      </w:r>
-      <w:r>
-        <w:t>manual</w:t>
-      </w:r>
-      <w:r>
-        <w:t>.</w:t>
-      </w:r>
-    </w:p>
-    <w:p>
-      <w:pPr>
-        <w:pStyle w:val="NoSpacing"/>
-      </w:pPr>
-    </w:p>
-    <w:p>
-      <w:pPr>
-        <w:pStyle w:val="NoSpacing"/>
-      </w:pPr>
-      <w:r>
-        <w:t>The code for th</w:t>
-      </w:r>
-      <w:r>
-        <w:t>is</w:t>
-      </w:r>
-      <w:r>
-        <w:t xml:space="preserve"> </w:t>
-      </w:r>
-      <w:r>
-        <w:t>app</w:t>
-      </w:r>
-      <w:r>
-        <w:t xml:space="preserve"> and </w:t>
-      </w:r>
-      <w:r>
-        <w:t xml:space="preserve">for </w:t>
-      </w:r>
-      <w:r>
-        <w:t xml:space="preserve">reprogramming the </w:t>
-      </w:r>
-      <w:proofErr w:type="spellStart"/>
-      <w:r>
-        <w:t>Sonoff</w:t>
-      </w:r>
-      <w:proofErr w:type="spellEnd"/>
-      <w:r>
-        <w:t xml:space="preserve"> S20 </w:t>
-      </w:r>
-      <w:r>
-        <w:t xml:space="preserve">is </w:t>
-      </w:r>
-      <w:r>
-        <w:t>all free</w:t>
-      </w:r>
-      <w:r>
-        <w:t xml:space="preserve">ly available and open </w:t>
-      </w:r>
-      <w:r>
-        <w:t>to anyone who wishes to use it.</w:t>
-      </w:r>
-    </w:p>
-    <w:p>
-      <w:pPr>
-        <w:pStyle w:val="NoSpacing"/>
-      </w:pPr>
-    </w:p>
-    <w:p>
-      <w:pPr>
-        <w:pStyle w:val="NoSpacing"/>
-      </w:pPr>
-      <w:r>
-        <w:t xml:space="preserve">The </w:t>
-      </w:r>
-      <w:proofErr w:type="spellStart"/>
-      <w:r>
-        <w:t>Sonoff</w:t>
-      </w:r>
-      <w:proofErr w:type="spellEnd"/>
-      <w:r>
-        <w:t xml:space="preserve"> S20 </w:t>
-      </w:r>
-      <w:r>
-        <w:t xml:space="preserve">is being replaced by the </w:t>
-      </w:r>
-      <w:proofErr w:type="spellStart"/>
-      <w:r>
-        <w:t>Sonoff</w:t>
-      </w:r>
-      <w:proofErr w:type="spellEnd"/>
-      <w:r>
-        <w:t xml:space="preserve"> S26 </w:t>
-      </w:r>
-      <w:r>
-        <w:t xml:space="preserve">by the manufacturer </w:t>
-      </w:r>
-      <w:r>
-        <w:t>which requires a slightly different method to reprogram but uses the same cod</w:t>
-      </w:r>
-      <w:r>
-        <w:t>e</w:t>
-      </w:r>
-      <w:r>
-        <w:t>.</w:t>
-      </w:r>
-    </w:p>
-    <w:p>
-      <w:pPr>
-        <w:pStyle w:val="NoSpacing"/>
-      </w:pPr>
-    </w:p>
-    <w:p>
-      <w:pPr>
-        <w:pStyle w:val="NoSpacing"/>
-      </w:pPr>
-    </w:p>
-    <w:p>
-      <w:pPr>
-        <w:pStyle w:val="NoSpacing"/>
-        <w:numPr>
-          <w:ilvl w:val="0"/>
-          <w:numId w:val="13"/>
-        </w:numPr>
+    </w:p>
+    <w:p>
+      <w:pPr>
+        <w:pStyle w:val="NoSpacing"/>
+      </w:pPr>
+    </w:p>
+    <w:p>
+      <w:pPr>
+        <w:pStyle w:val="NoSpacing"/>
+      </w:pPr>
+    </w:p>
+    <w:p>
+      <w:pPr>
+        <w:pStyle w:val="NoSpacing"/>
       </w:pPr>
       <w:r>
         <w:t xml:space="preserve">An alternative option is to use a </w:t>
@@ -672,6 +789,9 @@
         <w:t xml:space="preserve">pp without </w:t>
       </w:r>
       <w:r>
+        <w:t xml:space="preserve">software </w:t>
+      </w:r>
+      <w:r>
         <w:t>modification,</w:t>
       </w:r>
       <w:r>
@@ -696,13 +816,13 @@
         <w:t xml:space="preserve">module </w:t>
       </w:r>
       <w:r>
-        <w:t xml:space="preserve">so will need boxing and connectors added as </w:t>
-      </w:r>
-      <w:r>
-        <w:t>required</w:t>
-      </w:r>
-      <w:r>
-        <w:t>.  Also</w:t>
+        <w:t xml:space="preserve">so will need boxing and </w:t>
+      </w:r>
+      <w:r>
+        <w:t xml:space="preserve">a suitable 5V power supply.  </w:t>
+      </w:r>
+      <w:r>
+        <w:t>Also</w:t>
       </w:r>
       <w:r>
         <w:t>,</w:t>
@@ -711,9 +831,6 @@
         <w:t xml:space="preserve"> I </w:t>
       </w:r>
       <w:r>
-        <w:rPr>
-          <w:b/>
-        </w:rPr>
         <w:t>STRONGLY</w:t>
       </w:r>
       <w:r>
@@ -723,6 +840,7 @@
         <w:t xml:space="preserve">  </w:t>
       </w:r>
       <w:r>
+        <w:lastRenderedPageBreak/>
         <w:t>T</w:t>
       </w:r>
       <w:r>
@@ -768,13 +886,22 @@
         <w:t xml:space="preserve"> </w:t>
       </w:r>
       <w:r>
-        <w:t xml:space="preserve">is far too short </w:t>
-      </w:r>
-      <w:r>
-        <w:t xml:space="preserve">and consider it </w:t>
-      </w:r>
-      <w:r>
-        <w:t xml:space="preserve">highly </w:t>
+        <w:t xml:space="preserve">is </w:t>
+      </w:r>
+      <w:r>
+        <w:t>very small</w:t>
+      </w:r>
+      <w:r>
+        <w:t xml:space="preserve"> </w:t>
+      </w:r>
+      <w:r>
+        <w:t xml:space="preserve">and </w:t>
+      </w:r>
+      <w:r>
+        <w:t xml:space="preserve">therefore </w:t>
+      </w:r>
+      <w:r>
+        <w:t xml:space="preserve">render it </w:t>
       </w:r>
       <w:r>
         <w:t xml:space="preserve">unsuitable for use with </w:t>
@@ -786,167 +913,219 @@
         <w:t xml:space="preserve"> voltages.  This board should only be used on the low-voltage side of a </w:t>
       </w:r>
       <w:r>
-        <w:t xml:space="preserve">transformer as is usually supplied with </w:t>
-      </w:r>
-      <w:r>
-        <w:lastRenderedPageBreak/>
-        <w:t>colour enlargers</w:t>
-      </w:r>
-      <w:r>
-        <w:t xml:space="preserve"> – typically </w:t>
+        <w:t>transformer as is usually supplied with colour enlargers</w:t>
+      </w:r>
+      <w:r>
+        <w:t>.  Additionally, lamps greater than 150</w:t>
+      </w:r>
+      <w:r>
+        <w:t xml:space="preserve"> </w:t>
+      </w:r>
+      <w:r>
+        <w:t xml:space="preserve">watts at 24 volts </w:t>
+      </w:r>
+      <w:r>
+        <w:t>(</w:t>
+      </w:r>
+      <w:r>
+        <w:t xml:space="preserve">or </w:t>
+      </w:r>
+      <w:r>
+        <w:t>300w at 12V)</w:t>
+      </w:r>
+      <w:r>
+        <w:t xml:space="preserve"> </w:t>
+      </w:r>
+      <w:r>
+        <w:t xml:space="preserve">should </w:t>
+      </w:r>
+      <w:r>
+        <w:t xml:space="preserve">not </w:t>
+      </w:r>
+      <w:r>
+        <w:t>be used</w:t>
+      </w:r>
+      <w:r>
+        <w:t xml:space="preserve"> without adding </w:t>
+      </w:r>
+      <w:r>
+        <w:t xml:space="preserve">thick copper </w:t>
+      </w:r>
+      <w:r>
+        <w:t>wire</w:t>
+      </w:r>
+      <w:r>
+        <w:t xml:space="preserve"> between the relay contacts and the input/output terminals to increase </w:t>
       </w:r>
       <w:proofErr w:type="gramStart"/>
       <w:r>
-        <w:t>12 or 24 volts</w:t>
+        <w:t xml:space="preserve">the </w:t>
+      </w:r>
+      <w:r>
+        <w:t xml:space="preserve"> load</w:t>
       </w:r>
       <w:proofErr w:type="gramEnd"/>
       <w:r>
-        <w:t xml:space="preserve"> dc.  Additionally, lamps greater than 150</w:t>
+        <w:t xml:space="preserve"> carrying capabilities</w:t>
+      </w:r>
+      <w:r>
+        <w:t xml:space="preserve"> of the </w:t>
+      </w:r>
+      <w:proofErr w:type="spellStart"/>
+      <w:r>
+        <w:t>pcb</w:t>
+      </w:r>
+      <w:proofErr w:type="spellEnd"/>
+      <w:r>
+        <w:t xml:space="preserve"> tracks.</w:t>
+      </w:r>
+      <w:r>
+        <w:t xml:space="preserve">  See </w:t>
+      </w:r>
+      <w:r>
+        <w:t>A</w:t>
+      </w:r>
+      <w:r>
+        <w:t>ppendi</w:t>
+      </w:r>
+      <w:r>
+        <w:t>ces</w:t>
       </w:r>
       <w:r>
         <w:t xml:space="preserve"> </w:t>
       </w:r>
       <w:r>
-        <w:t xml:space="preserve">watts at 24 volts </w:t>
-      </w:r>
-      <w:r>
-        <w:t>(</w:t>
-      </w:r>
-      <w:r>
-        <w:t xml:space="preserve">or </w:t>
-      </w:r>
-      <w:r>
-        <w:t>300w at 12V)</w:t>
-      </w:r>
+        <w:t>1 and 5</w:t>
+      </w:r>
+      <w:r>
+        <w:t xml:space="preserve"> for details.</w:t>
+      </w:r>
+    </w:p>
+    <w:p>
+      <w:pPr>
+        <w:pStyle w:val="NoSpacing"/>
+      </w:pPr>
+    </w:p>
+    <w:p>
+      <w:pPr>
+        <w:pStyle w:val="NoSpacing"/>
+      </w:pPr>
+      <w:r>
+        <w:t xml:space="preserve">I bought mine from </w:t>
+      </w:r>
+      <w:proofErr w:type="spellStart"/>
+      <w:r>
+        <w:t>B</w:t>
+      </w:r>
+      <w:r>
+        <w:t>anggoo</w:t>
+      </w:r>
+      <w:r>
+        <w:t>d</w:t>
+      </w:r>
+      <w:proofErr w:type="spellEnd"/>
+      <w:r>
+        <w:t xml:space="preserve"> (</w:t>
+      </w:r>
+      <w:r>
+        <w:t>https://www.banggood.com</w:t>
+      </w:r>
+      <w:r>
+        <w:t>)</w:t>
+      </w:r>
+      <w:r>
+        <w:t>.</w:t>
+      </w:r>
+      <w:r>
+        <w:t xml:space="preserve">  </w:t>
+      </w:r>
+      <w:r>
+        <w:t xml:space="preserve">I did buy </w:t>
+      </w:r>
+      <w:r>
+        <w:t xml:space="preserve">one </w:t>
+      </w:r>
+      <w:r>
+        <w:t>fr</w:t>
+      </w:r>
+      <w:r>
+        <w:t>o</w:t>
+      </w:r>
+      <w:r>
+        <w:t xml:space="preserve">m </w:t>
+      </w:r>
+      <w:r>
+        <w:t xml:space="preserve">a </w:t>
+      </w:r>
+      <w:r>
+        <w:t xml:space="preserve">random </w:t>
+      </w:r>
+      <w:proofErr w:type="spellStart"/>
+      <w:r>
+        <w:t>ebay</w:t>
+      </w:r>
+      <w:proofErr w:type="spellEnd"/>
+      <w:r>
+        <w:t xml:space="preserve"> seller </w:t>
+      </w:r>
+      <w:r>
+        <w:t xml:space="preserve">which also worked OK but there are no </w:t>
+      </w:r>
+      <w:r>
+        <w:t>guarantees that they will have the same firmware installed</w:t>
+      </w:r>
+      <w:r>
+        <w:t xml:space="preserve"> (</w:t>
+      </w:r>
+      <w:r>
+        <w:t xml:space="preserve">although, </w:t>
+      </w:r>
+      <w:r>
+        <w:t xml:space="preserve">to be fair, there is no </w:t>
+      </w:r>
+      <w:r>
+        <w:t xml:space="preserve">guarantee one </w:t>
+      </w:r>
+      <w:r>
+        <w:t xml:space="preserve">bought </w:t>
+      </w:r>
+      <w:r>
+        <w:t xml:space="preserve">6 months later </w:t>
+      </w:r>
+      <w:r>
+        <w:t xml:space="preserve">from </w:t>
+      </w:r>
+      <w:proofErr w:type="spellStart"/>
+      <w:r>
+        <w:t>Banggood</w:t>
+      </w:r>
+      <w:proofErr w:type="spellEnd"/>
       <w:r>
         <w:t xml:space="preserve"> </w:t>
       </w:r>
       <w:r>
-        <w:t xml:space="preserve">should </w:t>
-      </w:r>
-      <w:r>
-        <w:t xml:space="preserve">not </w:t>
-      </w:r>
-      <w:r>
-        <w:t>be used</w:t>
-      </w:r>
-      <w:r>
-        <w:t xml:space="preserve">.  See </w:t>
-      </w:r>
-      <w:r>
-        <w:t>A</w:t>
-      </w:r>
-      <w:r>
-        <w:t xml:space="preserve">ppendix </w:t>
-      </w:r>
-      <w:r>
-        <w:t>1</w:t>
-      </w:r>
-      <w:r>
-        <w:t xml:space="preserve"> for details.</w:t>
-      </w:r>
-    </w:p>
-    <w:p>
-      <w:pPr>
-        <w:pStyle w:val="NoSpacing"/>
-      </w:pPr>
-    </w:p>
-    <w:p>
-      <w:pPr>
-        <w:pStyle w:val="NoSpacing"/>
-      </w:pPr>
-      <w:r>
-        <w:t xml:space="preserve">I bought mine from </w:t>
-      </w:r>
-      <w:proofErr w:type="spellStart"/>
-      <w:r>
-        <w:t>B</w:t>
-      </w:r>
-      <w:r>
-        <w:t>anggoo</w:t>
-      </w:r>
-      <w:r>
-        <w:t>d</w:t>
-      </w:r>
-      <w:proofErr w:type="spellEnd"/>
-      <w:r>
-        <w:t xml:space="preserve"> (</w:t>
-      </w:r>
-      <w:r>
-        <w:t xml:space="preserve">https://www.banggood.com/5V-ESP8266-Dual-WiFi-Relay-Module-Internet-Of-Things-Smart-Home-Mobile-APP-Remote-Switch-p-1270421.html?rmmds=detail-left-hotproducts__2&amp;HotRecToken=CgEwEAIaAklWIgJQRCgB&amp;cur_warehouse=CN </w:t>
-      </w:r>
-      <w:r>
-        <w:t>)</w:t>
-      </w:r>
-      <w:r>
-        <w:t>.</w:t>
-      </w:r>
-      <w:r>
-        <w:t xml:space="preserve">  </w:t>
-      </w:r>
-      <w:r>
-        <w:t xml:space="preserve">I did buy </w:t>
-      </w:r>
-      <w:r>
-        <w:t xml:space="preserve">one </w:t>
-      </w:r>
-      <w:r>
-        <w:t>fr</w:t>
-      </w:r>
-      <w:r>
-        <w:t>o</w:t>
-      </w:r>
-      <w:r>
-        <w:t xml:space="preserve">m </w:t>
-      </w:r>
-      <w:r>
-        <w:t xml:space="preserve">a </w:t>
-      </w:r>
-      <w:r>
-        <w:t xml:space="preserve">random </w:t>
-      </w:r>
-      <w:proofErr w:type="spellStart"/>
-      <w:r>
-        <w:t>ebay</w:t>
-      </w:r>
-      <w:proofErr w:type="spellEnd"/>
-      <w:r>
-        <w:t xml:space="preserve"> seller </w:t>
-      </w:r>
-      <w:r>
-        <w:t xml:space="preserve">which also worked OK but there are no </w:t>
-      </w:r>
-      <w:r>
-        <w:t>guarantees that they will have the same firmware installed</w:t>
-      </w:r>
-      <w:r>
-        <w:t xml:space="preserve"> (to be fair, there is no </w:t>
-      </w:r>
-      <w:r>
-        <w:t xml:space="preserve">guarantee one </w:t>
-      </w:r>
-      <w:r>
-        <w:t xml:space="preserve">bought </w:t>
-      </w:r>
-      <w:r>
-        <w:t xml:space="preserve">6 months later </w:t>
-      </w:r>
-      <w:r>
-        <w:t xml:space="preserve">from </w:t>
-      </w:r>
-      <w:proofErr w:type="spellStart"/>
-      <w:r>
-        <w:t>Banggood</w:t>
-      </w:r>
-      <w:proofErr w:type="spellEnd"/>
-      <w:r>
-        <w:t xml:space="preserve"> </w:t>
-      </w:r>
-      <w:r>
         <w:t>will have the same firmware</w:t>
       </w:r>
       <w:r>
-        <w:t>!</w:t>
+        <w:t xml:space="preserve"> – </w:t>
+      </w:r>
+      <w:r>
+        <w:t xml:space="preserve">a common </w:t>
+      </w:r>
+      <w:r>
+        <w:t xml:space="preserve">problem with these </w:t>
+      </w:r>
+      <w:r>
+        <w:t xml:space="preserve">kind of </w:t>
+      </w:r>
+      <w:r>
+        <w:t>ch</w:t>
+      </w:r>
+      <w:r>
+        <w:t>e</w:t>
+      </w:r>
+      <w:r>
+        <w:t>ap modules</w:t>
       </w:r>
       <w:r>
         <w:t>).</w:t>
@@ -992,19 +1171,296 @@
     <w:p>
       <w:pPr>
         <w:pStyle w:val="NoSpacing"/>
-      </w:pPr>
-    </w:p>
-    <w:p>
-      <w:pPr>
-        <w:rPr>
-          <w:b/>
-        </w:rPr>
-      </w:pPr>
+        <w:rPr>
+          <w:b/>
+        </w:rPr>
+      </w:pPr>
+      <w:r>
+        <w:rPr>
+          <w:b/>
+        </w:rPr>
+        <w:t xml:space="preserve">Version </w:t>
+      </w:r>
+      <w:r>
+        <w:rPr>
+          <w:b/>
+        </w:rPr>
+        <w:t>1.3</w:t>
+      </w:r>
+      <w:r>
+        <w:rPr>
+          <w:b/>
+        </w:rPr>
+        <w:t>.0</w:t>
+      </w:r>
+      <w:r>
+        <w:rPr>
+          <w:b/>
+        </w:rPr>
+        <w:t>:</w:t>
+      </w:r>
+    </w:p>
+    <w:p>
+      <w:pPr>
+        <w:pStyle w:val="NoSpacing"/>
+      </w:pPr>
+    </w:p>
+    <w:p>
+      <w:pPr>
+        <w:pStyle w:val="NoSpacing"/>
+        <w:numPr>
+          <w:ilvl w:val="0"/>
+          <w:numId w:val="14"/>
+        </w:numPr>
+      </w:pPr>
+      <w:r>
+        <w:t>STRIPS mode tab added</w:t>
+      </w:r>
+      <w:r>
+        <w:t xml:space="preserve">: </w:t>
+      </w:r>
+      <w:r>
+        <w:t>This mode allows the easy creation of f-stop incremented test strips.  Three methods are included</w:t>
+      </w:r>
+      <w:r>
+        <w:t xml:space="preserve"> </w:t>
+      </w:r>
+      <w:r>
+        <w:t>-</w:t>
+      </w:r>
+      <w:r>
+        <w:t xml:space="preserve"> see </w:t>
+      </w:r>
+      <w:r>
+        <w:t>Strips Mode chapter below for details.</w:t>
+      </w:r>
+    </w:p>
+    <w:p>
+      <w:pPr>
+        <w:pStyle w:val="NoSpacing"/>
+        <w:ind w:left="720"/>
+      </w:pPr>
+    </w:p>
+    <w:p>
+      <w:pPr>
+        <w:pStyle w:val="NoSpacing"/>
+        <w:numPr>
+          <w:ilvl w:val="1"/>
+          <w:numId w:val="14"/>
+        </w:numPr>
+      </w:pPr>
+      <w:r>
+        <w:t xml:space="preserve">Continuous mode [CONT]: intended for users with no lamp switching hardware.  </w:t>
+      </w:r>
+    </w:p>
+    <w:p>
+      <w:pPr>
+        <w:pStyle w:val="NoSpacing"/>
+        <w:numPr>
+          <w:ilvl w:val="1"/>
+          <w:numId w:val="14"/>
+        </w:numPr>
+      </w:pPr>
+      <w:r>
+        <w:t>Delay</w:t>
+      </w:r>
+      <w:r>
+        <w:t xml:space="preserve"> mode [</w:t>
+      </w:r>
+      <w:r>
+        <w:t>DEL</w:t>
+      </w:r>
+      <w:r>
+        <w:t>A</w:t>
+      </w:r>
+      <w:r>
+        <w:t>Y</w:t>
+      </w:r>
+      <w:proofErr w:type="gramStart"/>
+      <w:r>
+        <w:t>] :</w:t>
+      </w:r>
+      <w:proofErr w:type="gramEnd"/>
+      <w:r>
+        <w:t xml:space="preserve"> pauses </w:t>
+      </w:r>
+      <w:r>
+        <w:t xml:space="preserve">the timer </w:t>
+      </w:r>
+      <w:r>
+        <w:t>between each strip</w:t>
+      </w:r>
+      <w:r>
+        <w:t xml:space="preserve"> for a settable</w:t>
+      </w:r>
+      <w:r>
+        <w:t xml:space="preserve"> </w:t>
+      </w:r>
+      <w:r>
+        <w:t xml:space="preserve">delay. </w:t>
+      </w:r>
+    </w:p>
+    <w:p>
+      <w:pPr>
+        <w:pStyle w:val="NoSpacing"/>
+        <w:numPr>
+          <w:ilvl w:val="1"/>
+          <w:numId w:val="14"/>
+        </w:numPr>
+      </w:pPr>
+      <w:r>
+        <w:t>Intermitt</w:t>
+      </w:r>
+      <w:r>
+        <w:t>e</w:t>
+      </w:r>
+      <w:r>
+        <w:t>nt</w:t>
+      </w:r>
+      <w:r>
+        <w:t xml:space="preserve"> mode [</w:t>
+      </w:r>
+      <w:r>
+        <w:t>INT</w:t>
+      </w:r>
+      <w:r>
+        <w:t>E</w:t>
+      </w:r>
+      <w:r>
+        <w:t>R</w:t>
+      </w:r>
+      <w:proofErr w:type="gramStart"/>
+      <w:r>
+        <w:t>] :</w:t>
+      </w:r>
+      <w:proofErr w:type="gramEnd"/>
+      <w:r>
+        <w:t xml:space="preserve"> </w:t>
+      </w:r>
+      <w:r>
+        <w:t>pauses</w:t>
+      </w:r>
+      <w:r>
+        <w:t xml:space="preserve"> the timer </w:t>
+      </w:r>
+      <w:r>
+        <w:t xml:space="preserve">between </w:t>
+      </w:r>
+      <w:r>
+        <w:t xml:space="preserve">each </w:t>
+      </w:r>
+      <w:r>
+        <w:t xml:space="preserve">strip </w:t>
+      </w:r>
+      <w:r>
+        <w:t>until the user taps [START].</w:t>
+      </w:r>
+    </w:p>
+    <w:p>
+      <w:pPr>
+        <w:pStyle w:val="NoSpacing"/>
+      </w:pPr>
+    </w:p>
+    <w:p>
+      <w:pPr>
+        <w:pStyle w:val="NoSpacing"/>
+        <w:numPr>
+          <w:ilvl w:val="0"/>
+          <w:numId w:val="14"/>
+        </w:numPr>
+      </w:pPr>
+      <w:r>
+        <w:t>Auto-Reset option added</w:t>
+      </w:r>
+      <w:r>
+        <w:t xml:space="preserve"> on the Settings tab.</w:t>
+      </w:r>
+      <w:r>
+        <w:t xml:space="preserve"> If set ON, resets the timer at the end of the count to the previous time.</w:t>
+      </w:r>
+    </w:p>
+    <w:p>
+      <w:pPr>
+        <w:pStyle w:val="NoSpacing"/>
+        <w:ind w:left="720"/>
+      </w:pPr>
+    </w:p>
+    <w:p>
+      <w:pPr>
+        <w:pStyle w:val="NoSpacing"/>
+        <w:numPr>
+          <w:ilvl w:val="0"/>
+          <w:numId w:val="14"/>
+        </w:numPr>
+      </w:pPr>
+      <w:r>
+        <w:t>Delay time is now variable</w:t>
+      </w:r>
+      <w:r>
+        <w:t xml:space="preserve"> on the Settings tab</w:t>
+      </w:r>
+      <w:r>
+        <w:t>: 0 – 10 seconds</w:t>
+      </w:r>
+    </w:p>
+    <w:p>
+      <w:pPr>
+        <w:pStyle w:val="NoSpacing"/>
+      </w:pPr>
+    </w:p>
+    <w:p>
+      <w:pPr>
+        <w:pStyle w:val="NoSpacing"/>
+        <w:numPr>
+          <w:ilvl w:val="0"/>
+          <w:numId w:val="14"/>
+        </w:numPr>
+      </w:pPr>
+      <w:r>
+        <w:t>About screen added</w:t>
+      </w:r>
+      <w:r>
+        <w:t xml:space="preserve"> to provide some basic info and links.</w:t>
+      </w:r>
+    </w:p>
+    <w:p>
+      <w:pPr>
+        <w:pStyle w:val="NoSpacing"/>
+      </w:pPr>
+    </w:p>
+    <w:p>
+      <w:pPr>
+        <w:pStyle w:val="NoSpacing"/>
+      </w:pPr>
+    </w:p>
+    <w:p>
+      <w:pPr>
+        <w:pStyle w:val="NoSpacing"/>
+      </w:pPr>
+    </w:p>
+    <w:p>
+      <w:pPr>
+        <w:rPr>
+          <w:b/>
+        </w:rPr>
+      </w:pPr>
+      <w:r>
+        <w:rPr>
+          <w:b/>
+        </w:rPr>
+        <w:t xml:space="preserve">Version </w:t>
+      </w:r>
       <w:r>
         <w:rPr>
           <w:b/>
         </w:rPr>
         <w:t>1.2</w:t>
+      </w:r>
+      <w:r>
+        <w:rPr>
+          <w:b/>
+        </w:rPr>
+        <w:t>.0</w:t>
       </w:r>
       <w:r>
         <w:rPr>
@@ -1117,6 +1573,41 @@
         <w:t>rowser.</w:t>
       </w:r>
       <w:r>
+        <w:t xml:space="preserve"> </w:t>
+      </w:r>
+      <w:r>
+        <w:t>[</w:t>
+      </w:r>
+      <w:r>
+        <w:t xml:space="preserve">obsolete </w:t>
+      </w:r>
+      <w:r>
+        <w:t>in 1.3.0</w:t>
+      </w:r>
+      <w:r>
+        <w:t xml:space="preserve"> – now a link to </w:t>
+      </w:r>
+      <w:proofErr w:type="spellStart"/>
+      <w:r>
+        <w:t>github</w:t>
+      </w:r>
+      <w:proofErr w:type="spellEnd"/>
+      <w:r>
+        <w:t xml:space="preserve"> </w:t>
+      </w:r>
+      <w:r>
+        <w:t>o</w:t>
+      </w:r>
+      <w:r>
+        <w:t xml:space="preserve">n the About </w:t>
+      </w:r>
+      <w:r>
+        <w:t>screen</w:t>
+      </w:r>
+      <w:r>
+        <w:t>]</w:t>
+      </w:r>
+      <w:r>
         <w:br/>
       </w:r>
     </w:p>
@@ -1334,6 +1825,17 @@
       <w:r>
         <w:t>to allow time to prepare before the count starts.</w:t>
       </w:r>
+      <w:r>
+        <w:t xml:space="preserve"> [</w:t>
+      </w:r>
+      <w:r>
+        <w:t>u</w:t>
+      </w:r>
+      <w:bookmarkStart w:id="0" w:name="_GoBack"/>
+      <w:bookmarkEnd w:id="0"/>
+      <w:r>
+        <w:t>pgraded to 0-10s selection in 1.3.0]</w:t>
+      </w:r>
     </w:p>
     <w:p/>
     <w:p>
@@ -1346,7 +1848,25 @@
         <w:rPr>
           <w:b/>
         </w:rPr>
-        <w:t>1.1:</w:t>
+        <w:t xml:space="preserve">Version </w:t>
+      </w:r>
+      <w:r>
+        <w:rPr>
+          <w:b/>
+        </w:rPr>
+        <w:t>1.1</w:t>
+      </w:r>
+      <w:r>
+        <w:rPr>
+          <w:b/>
+        </w:rPr>
+        <w:t>.0</w:t>
+      </w:r>
+      <w:r>
+        <w:rPr>
+          <w:b/>
+        </w:rPr>
+        <w:t>:</w:t>
       </w:r>
     </w:p>
     <w:p>
@@ -1427,171 +1947,9 @@
     <w:p>
       <w:pPr>
         <w:rPr>
-          <w:b/>
           <w:sz w:val="28"/>
         </w:rPr>
       </w:pPr>
-      <w:proofErr w:type="gramStart"/>
-      <w:r>
-        <w:rPr>
-          <w:b/>
-          <w:sz w:val="28"/>
-        </w:rPr>
-        <w:t>Future Plans</w:t>
-      </w:r>
-      <w:proofErr w:type="gramEnd"/>
-    </w:p>
-    <w:p>
-      <w:pPr>
-        <w:rPr>
-          <w:b/>
-          <w:sz w:val="28"/>
-        </w:rPr>
-      </w:pPr>
-    </w:p>
-    <w:p>
-      <w:pPr>
-        <w:pStyle w:val="ListParagraph"/>
-        <w:numPr>
-          <w:ilvl w:val="0"/>
-          <w:numId w:val="11"/>
-        </w:numPr>
-      </w:pPr>
-      <w:r>
-        <w:rPr>
-          <w:b/>
-          <w:i/>
-        </w:rPr>
-        <w:t xml:space="preserve">Better method of f-stop </w:t>
-      </w:r>
-      <w:r>
-        <w:rPr>
-          <w:b/>
-          <w:i/>
-        </w:rPr>
-        <w:t xml:space="preserve">exposure </w:t>
-      </w:r>
-      <w:r>
-        <w:rPr>
-          <w:b/>
-          <w:i/>
-        </w:rPr>
-        <w:t>strip timing:</w:t>
-      </w:r>
-      <w:r>
-        <w:t xml:space="preserve">  </w:t>
-      </w:r>
-      <w:r>
-        <w:t xml:space="preserve">remove </w:t>
-      </w:r>
-      <w:r>
-        <w:t xml:space="preserve">need to keep hitting </w:t>
-      </w:r>
-      <w:r>
-        <w:t xml:space="preserve">the Up/Down buttons to move to the next </w:t>
-      </w:r>
-      <w:r>
-        <w:t xml:space="preserve">test </w:t>
-      </w:r>
-      <w:r>
-        <w:t>strip’s time.</w:t>
-      </w:r>
-      <w:r>
-        <w:br/>
-      </w:r>
-    </w:p>
-    <w:p>
-      <w:pPr>
-        <w:pStyle w:val="ListParagraph"/>
-        <w:numPr>
-          <w:ilvl w:val="0"/>
-          <w:numId w:val="11"/>
-        </w:numPr>
-      </w:pPr>
-      <w:r>
-        <w:rPr>
-          <w:b/>
-          <w:i/>
-        </w:rPr>
-        <w:t xml:space="preserve">Add functionality </w:t>
-      </w:r>
-      <w:r>
-        <w:rPr>
-          <w:b/>
-          <w:i/>
-        </w:rPr>
-        <w:t xml:space="preserve">specifically </w:t>
-      </w:r>
-      <w:r>
-        <w:rPr>
-          <w:b/>
-          <w:i/>
-        </w:rPr>
-        <w:t xml:space="preserve">for </w:t>
-      </w:r>
-      <w:r>
-        <w:rPr>
-          <w:b/>
-          <w:i/>
-        </w:rPr>
-        <w:t xml:space="preserve">paper </w:t>
-      </w:r>
-      <w:r>
-        <w:rPr>
-          <w:b/>
-          <w:i/>
-        </w:rPr>
-        <w:t>processing</w:t>
-      </w:r>
-      <w:r>
-        <w:rPr>
-          <w:b/>
-          <w:i/>
-        </w:rPr>
-        <w:t>:</w:t>
-      </w:r>
-      <w:r>
-        <w:t xml:space="preserve">  </w:t>
-      </w:r>
-      <w:r>
-        <w:t xml:space="preserve">some </w:t>
-      </w:r>
-      <w:r>
-        <w:t>people</w:t>
-      </w:r>
-      <w:r>
-        <w:t xml:space="preserve"> use the timer for </w:t>
-      </w:r>
-      <w:r>
-        <w:t>paper de</w:t>
-      </w:r>
-      <w:r>
-        <w:t>ve</w:t>
-      </w:r>
-      <w:r>
-        <w:t xml:space="preserve">lopment using the memories, but a better option is to </w:t>
-      </w:r>
-      <w:r>
-        <w:t xml:space="preserve">implement a </w:t>
-      </w:r>
-      <w:r>
-        <w:t>simple process timer with named processes that can be saved and loaded</w:t>
-      </w:r>
-      <w:r>
-        <w:t>.</w:t>
-      </w:r>
-    </w:p>
-    <w:p>
-      <w:pPr>
-        <w:pStyle w:val="ListParagraph"/>
-      </w:pPr>
-    </w:p>
-    <w:p>
-      <w:pPr>
-        <w:rPr>
-          <w:sz w:val="28"/>
-        </w:rPr>
-      </w:pPr>
       <w:r>
         <w:t>Always happy to hear suggestions, but p</w:t>
       </w:r>
@@ -1602,16 +1960,28 @@
         <w:t>,</w:t>
       </w:r>
       <w:r>
-        <w:t xml:space="preserve"> so no promises about timescales</w:t>
-      </w:r>
-      <w:r>
-        <w:t>…</w:t>
-      </w:r>
-      <w:r>
-        <w:rPr>
-          <w:sz w:val="28"/>
-        </w:rPr>
-        <w:br w:type="page"/>
+        <w:t xml:space="preserve"> so no promises about timescale</w:t>
+      </w:r>
+      <w:r>
+        <w:t xml:space="preserve">s. </w:t>
+      </w:r>
+      <w:r>
+        <w:rPr>
+          <mc:AlternateContent>
+            <mc:Choice Requires="w16se"/>
+            <mc:Fallback>
+              <w:rFonts w:ascii="Segoe UI Emoji" w:eastAsia="Segoe UI Emoji" w:hAnsi="Segoe UI Emoji" w:cs="Segoe UI Emoji"/>
+            </mc:Fallback>
+          </mc:AlternateContent>
+        </w:rPr>
+        <mc:AlternateContent>
+          <mc:Choice Requires="w16se">
+            <w16se:symEx w16se:font="Segoe UI Emoji" w16se:char="1F609"/>
+          </mc:Choice>
+          <mc:Fallback>
+            <w:t>😉</w:t>
+          </mc:Fallback>
+        </mc:AlternateContent>
       </w:r>
     </w:p>
     <w:p>
@@ -1745,10 +2115,13 @@
         <w:t>device</w:t>
       </w:r>
       <w:r>
-        <w:t>s’ LCD screen w</w:t>
-      </w:r>
-      <w:r>
-        <w:t>ill leak light that can fog b</w:t>
+        <w:t xml:space="preserve">s’ LCD screen </w:t>
+      </w:r>
+      <w:r>
+        <w:t xml:space="preserve">uses a back-light </w:t>
+      </w:r>
+      <w:r>
+        <w:t>that can fog b</w:t>
       </w:r>
       <w:r>
         <w:t xml:space="preserve">lack and white </w:t>
@@ -1766,7 +2139,19 @@
         <w:t xml:space="preserve">deep </w:t>
       </w:r>
       <w:r>
-        <w:t xml:space="preserve">red to the human eye so you are advised to </w:t>
+        <w:t>red to the human eye</w:t>
+      </w:r>
+      <w:r>
+        <w:t>.</w:t>
+      </w:r>
+      <w:r>
+        <w:t xml:space="preserve"> </w:t>
+      </w:r>
+      <w:r>
+        <w:t>Y</w:t>
+      </w:r>
+      <w:r>
+        <w:t xml:space="preserve">ou are advised to </w:t>
       </w:r>
       <w:r>
         <w:t xml:space="preserve">use the phone’s built-in screen brightness control </w:t>
@@ -1857,7 +2242,13 @@
         <w:pStyle w:val="NoSpacing"/>
       </w:pPr>
       <w:r>
-        <w:t xml:space="preserve">There are two screens on the timer: </w:t>
+        <w:t xml:space="preserve">There are </w:t>
+      </w:r>
+      <w:r>
+        <w:t xml:space="preserve">three tabs </w:t>
+      </w:r>
+      <w:r>
+        <w:t xml:space="preserve">on the timer: </w:t>
       </w:r>
       <w:r>
         <w:t xml:space="preserve"> The</w:t>
@@ -1872,13 +2263,25 @@
         <w:t>Main</w:t>
       </w:r>
       <w:r>
-        <w:t xml:space="preserve"> screen is where all the </w:t>
-      </w:r>
-      <w:r>
-        <w:t>timing operations are performed,</w:t>
-      </w:r>
-      <w:r>
-        <w:t xml:space="preserve"> and the </w:t>
+        <w:t xml:space="preserve"> </w:t>
+      </w:r>
+      <w:r>
+        <w:t>tab</w:t>
+      </w:r>
+      <w:r>
+        <w:t xml:space="preserve"> is where all the </w:t>
+      </w:r>
+      <w:r>
+        <w:t xml:space="preserve">basic </w:t>
+      </w:r>
+      <w:r>
+        <w:t>timing operations are performed</w:t>
+      </w:r>
+      <w:r>
+        <w:t>;</w:t>
+      </w:r>
+      <w:r>
+        <w:t xml:space="preserve"> the </w:t>
       </w:r>
       <w:r>
         <w:rPr>
@@ -1896,16 +2299,34 @@
         <w:t xml:space="preserve">various </w:t>
       </w:r>
       <w:r>
-        <w:t>options are configured.</w:t>
+        <w:t>options are configured</w:t>
+      </w:r>
+      <w:r>
+        <w:t>, a</w:t>
+      </w:r>
+      <w:r>
+        <w:t xml:space="preserve">nd the </w:t>
+      </w:r>
+      <w:r>
+        <w:rPr>
+          <w:i/>
+        </w:rPr>
+        <w:t>Strips</w:t>
+      </w:r>
+      <w:r>
+        <w:t xml:space="preserve"> tab</w:t>
+      </w:r>
+      <w:r>
+        <w:t xml:space="preserve"> is for timing test-strips using f-stop timing</w:t>
+      </w:r>
+      <w:r>
+        <w:t xml:space="preserve"> techniques</w:t>
+      </w:r>
+      <w:r>
+        <w:t>.</w:t>
       </w:r>
       <w:r>
         <w:t xml:space="preserve">  </w:t>
-      </w:r>
-      <w:r>
-        <w:t>Tapping</w:t>
-      </w:r>
-      <w:r>
-        <w:t xml:space="preserve"> on the tabs switches between the two screens.</w:t>
       </w:r>
     </w:p>
     <w:p>
@@ -14127,6 +14548,95 @@
     </w:lvl>
   </w:abstractNum>
   <w:abstractNum w:abstractNumId="1" w15:restartNumberingAfterBreak="0">
+    <w:nsid w:val="0CE571DE"/>
+    <w:multiLevelType w:val="hybridMultilevel"/>
+    <w:tmpl w:val="EEA86620"/>
+    <w:lvl w:ilvl="0" w:tplc="0809000F">
+      <w:start w:val="1"/>
+      <w:numFmt w:val="decimal"/>
+      <w:lvlText w:val="%1."/>
+      <w:lvlJc w:val="left"/>
+      <w:pPr>
+        <w:ind w:left="720" w:hanging="360"/>
+      </w:pPr>
+      <w:rPr>
+        <w:rFonts w:hint="default"/>
+      </w:rPr>
+    </w:lvl>
+    <w:lvl w:ilvl="1" w:tplc="08090019">
+      <w:start w:val="1"/>
+      <w:numFmt w:val="lowerLetter"/>
+      <w:lvlText w:val="%2."/>
+      <w:lvlJc w:val="left"/>
+      <w:pPr>
+        <w:ind w:left="1440" w:hanging="360"/>
+      </w:pPr>
+    </w:lvl>
+    <w:lvl w:ilvl="2" w:tplc="0809001B" w:tentative="1">
+      <w:start w:val="1"/>
+      <w:numFmt w:val="lowerRoman"/>
+      <w:lvlText w:val="%3."/>
+      <w:lvlJc w:val="right"/>
+      <w:pPr>
+        <w:ind w:left="2160" w:hanging="180"/>
+      </w:pPr>
+    </w:lvl>
+    <w:lvl w:ilvl="3" w:tplc="0809000F" w:tentative="1">
+      <w:start w:val="1"/>
+      <w:numFmt w:val="decimal"/>
+      <w:lvlText w:val="%4."/>
+      <w:lvlJc w:val="left"/>
+      <w:pPr>
+        <w:ind w:left="2880" w:hanging="360"/>
+      </w:pPr>
+    </w:lvl>
+    <w:lvl w:ilvl="4" w:tplc="08090019" w:tentative="1">
+      <w:start w:val="1"/>
+      <w:numFmt w:val="lowerLetter"/>
+      <w:lvlText w:val="%5."/>
+      <w:lvlJc w:val="left"/>
+      <w:pPr>
+        <w:ind w:left="3600" w:hanging="360"/>
+      </w:pPr>
+    </w:lvl>
+    <w:lvl w:ilvl="5" w:tplc="0809001B" w:tentative="1">
+      <w:start w:val="1"/>
+      <w:numFmt w:val="lowerRoman"/>
+      <w:lvlText w:val="%6."/>
+      <w:lvlJc w:val="right"/>
+      <w:pPr>
+        <w:ind w:left="4320" w:hanging="180"/>
+      </w:pPr>
+    </w:lvl>
+    <w:lvl w:ilvl="6" w:tplc="0809000F" w:tentative="1">
+      <w:start w:val="1"/>
+      <w:numFmt w:val="decimal"/>
+      <w:lvlText w:val="%7."/>
+      <w:lvlJc w:val="left"/>
+      <w:pPr>
+        <w:ind w:left="5040" w:hanging="360"/>
+      </w:pPr>
+    </w:lvl>
+    <w:lvl w:ilvl="7" w:tplc="08090019" w:tentative="1">
+      <w:start w:val="1"/>
+      <w:numFmt w:val="lowerLetter"/>
+      <w:lvlText w:val="%8."/>
+      <w:lvlJc w:val="left"/>
+      <w:pPr>
+        <w:ind w:left="5760" w:hanging="360"/>
+      </w:pPr>
+    </w:lvl>
+    <w:lvl w:ilvl="8" w:tplc="0809001B" w:tentative="1">
+      <w:start w:val="1"/>
+      <w:numFmt w:val="lowerRoman"/>
+      <w:lvlText w:val="%9."/>
+      <w:lvlJc w:val="right"/>
+      <w:pPr>
+        <w:ind w:left="6480" w:hanging="180"/>
+      </w:pPr>
+    </w:lvl>
+  </w:abstractNum>
+  <w:abstractNum w:abstractNumId="2" w15:restartNumberingAfterBreak="0">
     <w:nsid w:val="1E81025E"/>
     <w:multiLevelType w:val="hybridMultilevel"/>
     <w:tmpl w:val="9A600382"/>
@@ -14212,7 +14722,7 @@
       </w:pPr>
     </w:lvl>
   </w:abstractNum>
-  <w:abstractNum w:abstractNumId="2" w15:restartNumberingAfterBreak="0">
+  <w:abstractNum w:abstractNumId="3" w15:restartNumberingAfterBreak="0">
     <w:nsid w:val="1F677673"/>
     <w:multiLevelType w:val="hybridMultilevel"/>
     <w:tmpl w:val="F9723A36"/>
@@ -14298,7 +14808,7 @@
       </w:pPr>
     </w:lvl>
   </w:abstractNum>
-  <w:abstractNum w:abstractNumId="3" w15:restartNumberingAfterBreak="0">
+  <w:abstractNum w:abstractNumId="4" w15:restartNumberingAfterBreak="0">
     <w:nsid w:val="22030407"/>
     <w:multiLevelType w:val="hybridMultilevel"/>
     <w:tmpl w:val="1F2073B8"/>
@@ -14387,7 +14897,7 @@
       </w:pPr>
     </w:lvl>
   </w:abstractNum>
-  <w:abstractNum w:abstractNumId="4" w15:restartNumberingAfterBreak="0">
+  <w:abstractNum w:abstractNumId="5" w15:restartNumberingAfterBreak="0">
     <w:nsid w:val="27CC772E"/>
     <w:multiLevelType w:val="hybridMultilevel"/>
     <w:tmpl w:val="FA82FF68"/>
@@ -14473,7 +14983,7 @@
       </w:pPr>
     </w:lvl>
   </w:abstractNum>
-  <w:abstractNum w:abstractNumId="5" w15:restartNumberingAfterBreak="0">
+  <w:abstractNum w:abstractNumId="6" w15:restartNumberingAfterBreak="0">
     <w:nsid w:val="2FA344BD"/>
     <w:multiLevelType w:val="hybridMultilevel"/>
     <w:tmpl w:val="71322FCC"/>
@@ -14559,7 +15069,7 @@
       </w:pPr>
     </w:lvl>
   </w:abstractNum>
-  <w:abstractNum w:abstractNumId="6" w15:restartNumberingAfterBreak="0">
+  <w:abstractNum w:abstractNumId="7" w15:restartNumberingAfterBreak="0">
     <w:nsid w:val="3A6F6E6B"/>
     <w:multiLevelType w:val="hybridMultilevel"/>
     <w:tmpl w:val="FE64E7E0"/>
@@ -14648,7 +15158,7 @@
       </w:pPr>
     </w:lvl>
   </w:abstractNum>
-  <w:abstractNum w:abstractNumId="7" w15:restartNumberingAfterBreak="0">
+  <w:abstractNum w:abstractNumId="8" w15:restartNumberingAfterBreak="0">
     <w:nsid w:val="3AFF1614"/>
     <w:multiLevelType w:val="hybridMultilevel"/>
     <w:tmpl w:val="BE847B7A"/>
@@ -14737,7 +15247,7 @@
       </w:pPr>
     </w:lvl>
   </w:abstractNum>
-  <w:abstractNum w:abstractNumId="8" w15:restartNumberingAfterBreak="0">
+  <w:abstractNum w:abstractNumId="9" w15:restartNumberingAfterBreak="0">
     <w:nsid w:val="3EB26C04"/>
     <w:multiLevelType w:val="multilevel"/>
     <w:tmpl w:val="0809001F"/>
@@ -14823,7 +15333,7 @@
       </w:pPr>
     </w:lvl>
   </w:abstractNum>
-  <w:abstractNum w:abstractNumId="9" w15:restartNumberingAfterBreak="0">
+  <w:abstractNum w:abstractNumId="10" w15:restartNumberingAfterBreak="0">
     <w:nsid w:val="41187E64"/>
     <w:multiLevelType w:val="hybridMultilevel"/>
     <w:tmpl w:val="40BCE1A8"/>
@@ -14909,7 +15419,7 @@
       </w:pPr>
     </w:lvl>
   </w:abstractNum>
-  <w:abstractNum w:abstractNumId="10" w15:restartNumberingAfterBreak="0">
+  <w:abstractNum w:abstractNumId="11" w15:restartNumberingAfterBreak="0">
     <w:nsid w:val="5A110894"/>
     <w:multiLevelType w:val="hybridMultilevel"/>
     <w:tmpl w:val="9A600382"/>
@@ -14995,7 +15505,7 @@
       </w:pPr>
     </w:lvl>
   </w:abstractNum>
-  <w:abstractNum w:abstractNumId="11" w15:restartNumberingAfterBreak="0">
+  <w:abstractNum w:abstractNumId="12" w15:restartNumberingAfterBreak="0">
     <w:nsid w:val="5E2E4DB3"/>
     <w:multiLevelType w:val="hybridMultilevel"/>
     <w:tmpl w:val="19AA1856"/>
@@ -15081,7 +15591,7 @@
       </w:pPr>
     </w:lvl>
   </w:abstractNum>
-  <w:abstractNum w:abstractNumId="12" w15:restartNumberingAfterBreak="0">
+  <w:abstractNum w:abstractNumId="13" w15:restartNumberingAfterBreak="0">
     <w:nsid w:val="662E3404"/>
     <w:multiLevelType w:val="hybridMultilevel"/>
     <w:tmpl w:val="50B82D82"/>
@@ -15171,40 +15681,43 @@
     <w:abstractNumId w:val="0"/>
   </w:num>
   <w:num w:numId="2">
+    <w:abstractNumId w:val="6"/>
+  </w:num>
+  <w:num w:numId="3">
+    <w:abstractNumId w:val="13"/>
+  </w:num>
+  <w:num w:numId="4">
+    <w:abstractNumId w:val="12"/>
+  </w:num>
+  <w:num w:numId="5">
+    <w:abstractNumId w:val="11"/>
+  </w:num>
+  <w:num w:numId="6">
+    <w:abstractNumId w:val="8"/>
+  </w:num>
+  <w:num w:numId="7">
     <w:abstractNumId w:val="5"/>
   </w:num>
-  <w:num w:numId="3">
-    <w:abstractNumId w:val="12"/>
+  <w:num w:numId="8">
+    <w:abstractNumId w:val="2"/>
   </w:num>
-  <w:num w:numId="4">
-    <w:abstractNumId w:val="11"/>
-  </w:num>
-  <w:num w:numId="5">
+  <w:num w:numId="9">
     <w:abstractNumId w:val="10"/>
   </w:num>
-  <w:num w:numId="6">
+  <w:num w:numId="10">
+    <w:abstractNumId w:val="9"/>
+  </w:num>
+  <w:num w:numId="11">
+    <w:abstractNumId w:val="3"/>
+  </w:num>
+  <w:num w:numId="12">
+    <w:abstractNumId w:val="4"/>
+  </w:num>
+  <w:num w:numId="13">
     <w:abstractNumId w:val="7"/>
   </w:num>
-  <w:num w:numId="7">
-    <w:abstractNumId w:val="4"/>
-  </w:num>
-  <w:num w:numId="8">
+  <w:num w:numId="14">
     <w:abstractNumId w:val="1"/>
-  </w:num>
-  <w:num w:numId="9">
-    <w:abstractNumId w:val="9"/>
-  </w:num>
-  <w:num w:numId="10">
-    <w:abstractNumId w:val="8"/>
-  </w:num>
-  <w:num w:numId="11">
-    <w:abstractNumId w:val="2"/>
-  </w:num>
-  <w:num w:numId="12">
-    <w:abstractNumId w:val="3"/>
-  </w:num>
-  <w:num w:numId="13">
-    <w:abstractNumId w:val="6"/>
   </w:num>
 </w:numbering>
 </file>
@@ -15689,6 +16202,36 @@
       <w:shd w:val="clear" w:color="auto" w:fill="E1DFDD"/>
     </w:rPr>
   </w:style>
+  <w:style w:type="paragraph" w:styleId="BalloonText">
+    <w:name w:val="Balloon Text"/>
+    <w:basedOn w:val="Normal"/>
+    <w:link w:val="BalloonTextChar"/>
+    <w:uiPriority w:val="99"/>
+    <w:semiHidden/>
+    <w:unhideWhenUsed/>
+    <w:rsid w:val="001675FB"/>
+    <w:pPr>
+      <w:spacing w:after="0" w:line="240" w:lineRule="auto"/>
+    </w:pPr>
+    <w:rPr>
+      <w:rFonts w:ascii="Segoe UI" w:hAnsi="Segoe UI" w:cs="Segoe UI"/>
+      <w:sz w:val="18"/>
+      <w:szCs w:val="18"/>
+    </w:rPr>
+  </w:style>
+  <w:style w:type="character" w:customStyle="1" w:styleId="BalloonTextChar">
+    <w:name w:val="Balloon Text Char"/>
+    <w:basedOn w:val="DefaultParagraphFont"/>
+    <w:link w:val="BalloonText"/>
+    <w:uiPriority w:val="99"/>
+    <w:semiHidden/>
+    <w:rsid w:val="001675FB"/>
+    <w:rPr>
+      <w:rFonts w:ascii="Segoe UI" w:hAnsi="Segoe UI" w:cs="Segoe UI"/>
+      <w:sz w:val="18"/>
+      <w:szCs w:val="18"/>
+    </w:rPr>
+  </w:style>
 </w:styles>
 </file>
 

</xml_diff>

<commit_message>
Typo fixes and small additions.
</commit_message>
<xml_diff>
--- a/documentation/FADU Enlarger Timer Manual V1_3_0.docx
+++ b/documentation/FADU Enlarger Timer Manual V1_3_0.docx
@@ -94,8 +94,6 @@
         </w:rPr>
         <w:t>Introduction</w:t>
       </w:r>
-      <w:bookmarkStart w:id="1" w:name="_GoBack"/>
-      <w:bookmarkEnd w:id="1"/>
     </w:p>
     <w:p>
       <w:pPr>
@@ -894,10 +892,16 @@
         <w:t xml:space="preserve"> </w:t>
       </w:r>
       <w:r>
+        <w:t xml:space="preserve">(approx. 1mm) </w:t>
+      </w:r>
+      <w:r>
         <w:t xml:space="preserve">and </w:t>
       </w:r>
       <w:r>
-        <w:t xml:space="preserve">therefore </w:t>
+        <w:t>th</w:t>
+      </w:r>
+      <w:r>
+        <w:t xml:space="preserve">is </w:t>
       </w:r>
       <w:r>
         <w:t>render</w:t>
@@ -924,7 +928,13 @@
         <w:t xml:space="preserve">.  This board should only be used on the low-voltage side of a </w:t>
       </w:r>
       <w:r>
-        <w:t>transformer as is usually supplied with colour enlargers</w:t>
+        <w:t>transformer</w:t>
+      </w:r>
+      <w:r>
+        <w:t>/stabiliser</w:t>
+      </w:r>
+      <w:r>
+        <w:t xml:space="preserve"> as is usually supplied with colour enlargers</w:t>
       </w:r>
       <w:r>
         <w:t>.  Additionally, lamps greater than 150</w:t>
@@ -960,10 +970,13 @@
         <w:t xml:space="preserve"> without </w:t>
       </w:r>
       <w:r>
-        <w:t xml:space="preserve">soldering additional </w:t>
-      </w:r>
-      <w:r>
-        <w:t xml:space="preserve">thick copper </w:t>
+        <w:t>soldering additional</w:t>
+      </w:r>
+      <w:r>
+        <w:t xml:space="preserve"> thick</w:t>
+      </w:r>
+      <w:r>
+        <w:t xml:space="preserve"> copper </w:t>
       </w:r>
       <w:r>
         <w:t>wire</w:t>
@@ -3996,6 +4009,9 @@
         <w:t>tap</w:t>
       </w:r>
       <w:r>
+        <w:t>p</w:t>
+      </w:r>
+      <w:r>
         <w:t xml:space="preserve">ed the Up button four times, the </w:t>
       </w:r>
       <w:r>
@@ -5933,13 +5949,7 @@
         <w:t xml:space="preserve">and then again at the end </w:t>
       </w:r>
       <w:r>
-        <w:t xml:space="preserve">and </w:t>
-      </w:r>
-      <w:r>
-        <w:t>immediately</w:t>
-      </w:r>
-      <w:r>
-        <w:t xml:space="preserve"> </w:t>
+        <w:t xml:space="preserve">and immediately </w:t>
       </w:r>
       <w:r>
         <w:t>starting the next strip time.</w:t>
@@ -7937,16 +7947,7 @@
         <w:t>This mode can be used if you are not sure how long a gap you will need between strips.</w:t>
       </w:r>
       <w:r>
-        <w:t xml:space="preserve">  </w:t>
-      </w:r>
-      <w:r>
-        <w:t>This is essentially the same as the [AUTO] mode, but</w:t>
-      </w:r>
-      <w:r>
-        <w:t xml:space="preserve"> </w:t>
-      </w:r>
-      <w:r>
-        <w:t>with an unlimited pause between each strip.</w:t>
+        <w:t xml:space="preserve">  This is essentially the same as the [AUTO] mode, but with an unlimited pause between each strip.</w:t>
       </w:r>
     </w:p>
     <w:p>
@@ -10467,7 +10468,7 @@
       <w:pPr>
         <w:pStyle w:val="NoSpacing"/>
       </w:pPr>
-      <w:bookmarkStart w:id="2" w:name="_Hlk4154179"/>
+      <w:bookmarkStart w:id="1" w:name="_Hlk4154179"/>
       <w:r>
         <w:t>If you find the lamp is sluggish to respond</w:t>
       </w:r>
@@ -10538,7 +10539,7 @@
         <w:t xml:space="preserve">  It is always worth doing this before starting a printing session. </w:t>
       </w:r>
     </w:p>
-    <w:bookmarkEnd w:id="2"/>
+    <w:bookmarkEnd w:id="1"/>
     <w:p>
       <w:r>
         <w:br w:type="page"/>
@@ -10593,82 +10594,167 @@
             <w:pPr>
               <w:pStyle w:val="NoSpacing"/>
               <w:rPr>
-                <w:b/>
                 <w:i/>
               </w:rPr>
             </w:pPr>
             <w:r>
               <w:rPr>
-                <w:b/>
                 <w:i/>
               </w:rPr>
               <w:t xml:space="preserve">In my opinion, you should not connect this board to mains voltages.  </w:t>
             </w:r>
             <w:r>
               <w:rPr>
-                <w:b/>
                 <w:i/>
               </w:rPr>
               <w:t xml:space="preserve">I do not believe the PCB layout makes this </w:t>
             </w:r>
             <w:r>
               <w:rPr>
-                <w:b/>
                 <w:i/>
               </w:rPr>
               <w:t xml:space="preserve">board </w:t>
             </w:r>
             <w:r>
               <w:rPr>
-                <w:b/>
                 <w:i/>
               </w:rPr>
               <w:t xml:space="preserve">safe to use </w:t>
             </w:r>
             <w:r>
               <w:rPr>
-                <w:b/>
                 <w:i/>
               </w:rPr>
-              <w:t>at high voltages.</w:t>
+              <w:t xml:space="preserve">at high voltages.  </w:t>
             </w:r>
             <w:r>
               <w:rPr>
                 <w:i/>
               </w:rPr>
-              <w:t xml:space="preserve">  </w:t>
-            </w:r>
-            <w:r>
-              <w:rPr>
-                <w:b/>
+              <w:t xml:space="preserve">It has a track running </w:t>
+            </w:r>
+            <w:r>
+              <w:rPr>
                 <w:i/>
               </w:rPr>
+              <w:t>with only</w:t>
+            </w:r>
+            <w:r>
+              <w:rPr>
+                <w:i/>
+              </w:rPr>
+              <w:t xml:space="preserve"> 1mm </w:t>
+            </w:r>
+            <w:r>
+              <w:rPr>
+                <w:i/>
+              </w:rPr>
+              <w:t xml:space="preserve">separation </w:t>
+            </w:r>
+            <w:r>
+              <w:rPr>
+                <w:i/>
+              </w:rPr>
+              <w:t xml:space="preserve">between the relay switching voltage </w:t>
+            </w:r>
+            <w:r>
+              <w:rPr>
+                <w:i/>
+              </w:rPr>
+              <w:t xml:space="preserve">pin </w:t>
+            </w:r>
+            <w:r>
+              <w:rPr>
+                <w:i/>
+              </w:rPr>
+              <w:t xml:space="preserve">(5 volts) and the </w:t>
+            </w:r>
+            <w:r>
+              <w:rPr>
+                <w:i/>
+              </w:rPr>
+              <w:t>relay</w:t>
+            </w:r>
+            <w:r>
+              <w:rPr>
+                <w:i/>
+              </w:rPr>
+              <w:t xml:space="preserve"> </w:t>
+            </w:r>
+            <w:r>
+              <w:rPr>
+                <w:i/>
+              </w:rPr>
+              <w:t>terminal</w:t>
+            </w:r>
+            <w:r>
+              <w:rPr>
+                <w:i/>
+              </w:rPr>
+              <w:t xml:space="preserve"> which will be at </w:t>
+            </w:r>
+            <w:r>
+              <w:rPr>
+                <w:i/>
+              </w:rPr>
+              <w:t>mains voltages</w:t>
+            </w:r>
+            <w:r>
+              <w:rPr>
+                <w:i/>
+              </w:rPr>
+              <w:t>.</w:t>
+            </w:r>
+            <w:r>
+              <w:rPr>
+                <w:i/>
+              </w:rPr>
+              <w:t xml:space="preserve"> </w:t>
+            </w:r>
+            <w:r>
+              <w:rPr>
+                <w:i/>
+              </w:rPr>
               <w:t>Use it only on the low-voltage side of a transformer</w:t>
             </w:r>
             <w:r>
               <w:rPr>
-                <w:b/>
                 <w:i/>
               </w:rPr>
-              <w:t xml:space="preserve"> or </w:t>
-            </w:r>
-            <w:r>
-              <w:rPr>
-                <w:b/>
+              <w:t xml:space="preserve"> </w:t>
+            </w:r>
+            <w:r>
+              <w:rPr>
                 <w:i/>
               </w:rPr>
+              <w:t>/</w:t>
+            </w:r>
+            <w:r>
+              <w:rPr>
+                <w:i/>
+              </w:rPr>
+              <w:t xml:space="preserve"> </w:t>
+            </w:r>
+            <w:r>
+              <w:rPr>
+                <w:i/>
+              </w:rPr>
+              <w:t xml:space="preserve"> </w:t>
+            </w:r>
+            <w:r>
+              <w:rPr>
+                <w:i/>
+              </w:rPr>
               <w:t xml:space="preserve">voltage </w:t>
             </w:r>
             <w:r>
               <w:rPr>
-                <w:b/>
                 <w:i/>
               </w:rPr>
               <w:t>stabiliser</w:t>
             </w:r>
             <w:r>
               <w:rPr>
-                <w:b/>
                 <w:i/>
               </w:rPr>
               <w:t xml:space="preserve">. </w:t>
@@ -10719,6 +10805,9 @@
         <w:t>Wi-Fi</w:t>
       </w:r>
       <w:r>
+        <w:t xml:space="preserve"> via its built-in Wi-Fi Access Point (AP)</w:t>
+      </w:r>
+      <w:r>
         <w:t>.</w:t>
       </w:r>
       <w:r>
@@ -10756,7 +10845,13 @@
         <w:t>-</w:t>
       </w:r>
       <w:r>
-        <w:t>1 here and Relay 2 may be ignored</w:t>
+        <w:t>1 here and Relay</w:t>
+      </w:r>
+      <w:r>
+        <w:t>-</w:t>
+      </w:r>
+      <w:r>
+        <w:t>2 may be ignored</w:t>
       </w:r>
       <w:r>
         <w:t xml:space="preserve"> (p</w:t>
@@ -10817,7 +10912,21 @@
         <w:t>”</w:t>
       </w:r>
       <w:r>
-        <w:t xml:space="preserve"> where “xxxxxx” is a 6-digit hexadecimal number</w:t>
+        <w:t xml:space="preserve"> where “</w:t>
+      </w:r>
+      <w:proofErr w:type="spellStart"/>
+      <w:r>
+        <w:t>xxxxxx</w:t>
+      </w:r>
+      <w:proofErr w:type="spellEnd"/>
+      <w:r>
+        <w:t xml:space="preserve">” is a </w:t>
+      </w:r>
+      <w:r>
+        <w:t xml:space="preserve">unique </w:t>
+      </w:r>
+      <w:r>
+        <w:t>6-digit hexadecimal number</w:t>
       </w:r>
       <w:r>
         <w:t xml:space="preserve"> (t</w:t>
@@ -10826,6 +10935,9 @@
         <w:t xml:space="preserve">his </w:t>
       </w:r>
       <w:r>
+        <w:t xml:space="preserve">actually is the device’s MAC address - and it </w:t>
+      </w:r>
+      <w:r>
         <w:t>is quite useful as it allows you to have more than one enlarger</w:t>
       </w:r>
       <w:r>
@@ -10924,7 +11036,7 @@
         <w:t xml:space="preserve">Please see Appendix </w:t>
       </w:r>
       <w:r>
-        <w:t>5</w:t>
+        <w:t>4</w:t>
       </w:r>
       <w:r>
         <w:t xml:space="preserve"> for suggested hardware </w:t>
@@ -16202,15 +16314,6 @@
     <w:p>
       <w:pPr>
         <w:pStyle w:val="NoSpacing"/>
-        <w:jc w:val="center"/>
-      </w:pPr>
-      <w:r>
-        <w:t>***  DO NOT CONNECT THIS BOARD TO THE MAINS ***</w:t>
-      </w:r>
-    </w:p>
-    <w:p>
-      <w:pPr>
-        <w:pStyle w:val="NoSpacing"/>
       </w:pPr>
     </w:p>
     <w:p>
@@ -16230,10 +16333,13 @@
         <w:t>the</w:t>
       </w:r>
       <w:r>
-        <w:t xml:space="preserve"> low-voltage side of your enlarger’s transformer/voltage regulator.</w:t>
-      </w:r>
-      <w:r>
-        <w:t xml:space="preserve">  You can leave it disconnected from the enlarger until you have tested the board for correct operation.</w:t>
+        <w:t xml:space="preserve"> low-voltage side of your enlarger’s transformer/voltage </w:t>
+      </w:r>
+      <w:r>
+        <w:t>stabiliser</w:t>
+      </w:r>
+      <w:r>
+        <w:t>.</w:t>
       </w:r>
     </w:p>
     <w:p>
@@ -16249,10 +16355,10 @@
         <w:t xml:space="preserve">On the plus side, it requires less electronics knowledge to </w:t>
       </w:r>
       <w:r>
-        <w:t xml:space="preserve">configure for </w:t>
-      </w:r>
-      <w:r>
-        <w:t>use – reasonable DIY skills should suffice</w:t>
+        <w:t xml:space="preserve">configure </w:t>
+      </w:r>
+      <w:r>
+        <w:t>– reasonable DIY skills should suffice</w:t>
       </w:r>
       <w:r>
         <w:t>.  A relay is simply an electrically operated switch.</w:t>
@@ -16496,7 +16602,19 @@
         <w:t>t</w:t>
       </w:r>
       <w:r>
-        <w:t xml:space="preserve">he NO terminals are not connected to the COM terminal of the relay.  When the </w:t>
+        <w:t>he NO</w:t>
+      </w:r>
+      <w:r>
+        <w:t xml:space="preserve"> (normally open)</w:t>
+      </w:r>
+      <w:r>
+        <w:t xml:space="preserve"> terminals are not connected to the COM </w:t>
+      </w:r>
+      <w:r>
+        <w:t xml:space="preserve">(common) </w:t>
+      </w:r>
+      <w:r>
+        <w:t xml:space="preserve">terminal of the relay.  When the </w:t>
       </w:r>
       <w:r>
         <w:t>timer</w:t>
@@ -16539,7 +16657,19 @@
         <w:t>When the board is unpowered and when initially powered on, t</w:t>
       </w:r>
       <w:r>
-        <w:t>he NC terminals are connected to the COM terminal of the respective relay</w:t>
+        <w:t xml:space="preserve">he NC </w:t>
+      </w:r>
+      <w:r>
+        <w:t xml:space="preserve">(normally closed) </w:t>
+      </w:r>
+      <w:r>
+        <w:t xml:space="preserve">terminals are connected to the COM </w:t>
+      </w:r>
+      <w:r>
+        <w:t xml:space="preserve">(common) </w:t>
+      </w:r>
+      <w:r>
+        <w:t>terminal of the respective relay</w:t>
       </w:r>
       <w:r>
         <w:t>.</w:t>
@@ -16636,7 +16766,34 @@
         <w:t>from the transformer unit and connect them to COM1 and NO1</w:t>
       </w:r>
       <w:r>
-        <w:t>.  It does not matter which way around they are connected</w:t>
+        <w:t xml:space="preserve">.  </w:t>
+      </w:r>
+      <w:r>
+        <w:t>The r</w:t>
+      </w:r>
+      <w:r>
+        <w:t>e</w:t>
+      </w:r>
+      <w:r>
+        <w:t>lay then simply acts as a swit</w:t>
+      </w:r>
+      <w:r>
+        <w:t>c</w:t>
+      </w:r>
+      <w:r>
+        <w:t>h in this l</w:t>
+      </w:r>
+      <w:r>
+        <w:t>ead</w:t>
+      </w:r>
+      <w:r>
+        <w:t>.</w:t>
+      </w:r>
+      <w:r>
+        <w:t xml:space="preserve">  </w:t>
+      </w:r>
+      <w:r>
+        <w:t>It does not matter which way around they are connected</w:t>
       </w:r>
       <w:r>
         <w:t xml:space="preserve"> – the relay </w:t>
@@ -16650,22 +16807,45 @@
       <w:r>
         <w:t>a simple mechanical switch.</w:t>
       </w:r>
-    </w:p>
-    <w:p>
-      <w:pPr>
-        <w:pStyle w:val="NoSpacing"/>
-      </w:pPr>
-    </w:p>
-    <w:p>
-      <w:pPr>
-        <w:pStyle w:val="NoSpacing"/>
-      </w:pPr>
-      <w:r>
-        <w:lastRenderedPageBreak/>
-        <w:t xml:space="preserve">A suitable </w:t>
-      </w:r>
-      <w:r>
-        <w:t xml:space="preserve">regulated </w:t>
+      <w:r>
+        <w:t xml:space="preserve">  If your enlarger has other cables going to the enlarger, </w:t>
+      </w:r>
+      <w:r>
+        <w:t xml:space="preserve">these may be for other </w:t>
+      </w:r>
+      <w:r>
+        <w:t>features</w:t>
+      </w:r>
+      <w:r>
+        <w:t xml:space="preserve"> such as a fan </w:t>
+      </w:r>
+      <w:r>
+        <w:t xml:space="preserve">operating </w:t>
+      </w:r>
+      <w:r>
+        <w:t xml:space="preserve">at mains voltages </w:t>
+      </w:r>
+      <w:r>
+        <w:t xml:space="preserve">so this </w:t>
+      </w:r>
+      <w:r>
+        <w:t>module may not be suitable.</w:t>
+      </w:r>
+    </w:p>
+    <w:p>
+      <w:pPr>
+        <w:pStyle w:val="NoSpacing"/>
+      </w:pPr>
+    </w:p>
+    <w:p>
+      <w:pPr>
+        <w:pStyle w:val="NoSpacing"/>
+      </w:pPr>
+      <w:r>
+        <w:t>R</w:t>
+      </w:r>
+      <w:r>
+        <w:t xml:space="preserve">egulated </w:t>
       </w:r>
       <w:r>
         <w:t xml:space="preserve">5V </w:t>
@@ -16674,7 +16854,19 @@
         <w:t xml:space="preserve">dc </w:t>
       </w:r>
       <w:r>
-        <w:t xml:space="preserve">power supply is readily available from the usual </w:t>
+        <w:t>power suppl</w:t>
+      </w:r>
+      <w:r>
+        <w:t>ies</w:t>
+      </w:r>
+      <w:r>
+        <w:t xml:space="preserve"> </w:t>
+      </w:r>
+      <w:r>
+        <w:t>are</w:t>
+      </w:r>
+      <w:r>
+        <w:t xml:space="preserve"> readily available from the usual </w:t>
       </w:r>
       <w:r>
         <w:t>online suppliers.  Not</w:t>
@@ -16695,7 +16887,16 @@
         <w:t xml:space="preserve">be a regulated </w:t>
       </w:r>
       <w:r>
-        <w:t xml:space="preserve">5 volts – any </w:t>
+        <w:t>5 volts</w:t>
+      </w:r>
+      <w:r>
+        <w:t xml:space="preserve"> supply</w:t>
+      </w:r>
+      <w:r>
+        <w:t xml:space="preserve"> – a </w:t>
+      </w:r>
+      <w:r>
+        <w:t xml:space="preserve">much </w:t>
       </w:r>
       <w:r>
         <w:t xml:space="preserve">lower voltage will likely not </w:t>
@@ -16722,10 +16923,36 @@
         <w:t>are adjustable between 3 and 12 volts</w:t>
       </w:r>
       <w:r>
-        <w:t xml:space="preserve"> – make sure it I switched to 5</w:t>
-      </w:r>
-      <w:r>
-        <w:t>V before connecting it and that the polarity is correct.</w:t>
+        <w:t xml:space="preserve"> </w:t>
+      </w:r>
+      <w:r>
+        <w:t xml:space="preserve">which is fine </w:t>
+      </w:r>
+      <w:proofErr w:type="gramStart"/>
+      <w:r>
+        <w:t>as long as</w:t>
+      </w:r>
+      <w:proofErr w:type="gramEnd"/>
+      <w:r>
+        <w:t xml:space="preserve"> you </w:t>
+      </w:r>
+      <w:r>
+        <w:t xml:space="preserve">make sure it </w:t>
+      </w:r>
+      <w:r>
+        <w:t>is</w:t>
+      </w:r>
+      <w:r>
+        <w:t xml:space="preserve"> switched to 5</w:t>
+      </w:r>
+      <w:r>
+        <w:t>V before connecting it</w:t>
+      </w:r>
+      <w:r>
+        <w:t>,</w:t>
+      </w:r>
+      <w:r>
+        <w:t xml:space="preserve"> and that the polarity is correct.</w:t>
       </w:r>
     </w:p>
     <w:p>
@@ -16741,7 +16968,13 @@
         <w:t xml:space="preserve">The image below shows the board </w:t>
       </w:r>
       <w:r>
-        <w:t xml:space="preserve">placed in a case.  A 3.5mm DC power socket has been used to take the power from the power supply </w:t>
+        <w:t xml:space="preserve">placed in a case.  A </w:t>
+      </w:r>
+      <w:r>
+        <w:t xml:space="preserve">chassis mounting </w:t>
+      </w:r>
+      <w:r>
+        <w:t xml:space="preserve">3.5mm DC power socket has been used to take the power from the power supply </w:t>
       </w:r>
       <w:r>
         <w:t>and the end of the case has been cut out to provide access to the relay terminals.</w:t>
@@ -16802,6 +17035,9 @@
       </w:r>
       <w:r>
         <w:t>use additional connectors.</w:t>
+      </w:r>
+      <w:r>
+        <w:t xml:space="preserve"> </w:t>
       </w:r>
     </w:p>
     <w:p>
@@ -16870,9 +17106,151 @@
         <w:pStyle w:val="NoSpacing"/>
       </w:pPr>
     </w:p>
-    <w:p>
-      <w:r>
-        <w:br w:type="page"/>
+    <w:p/>
+    <w:p>
+      <w:r>
+        <w:t xml:space="preserve">I advise against </w:t>
+      </w:r>
+      <w:r>
+        <w:t xml:space="preserve">using this </w:t>
+      </w:r>
+      <w:r>
+        <w:t xml:space="preserve">module </w:t>
+      </w:r>
+      <w:r>
+        <w:t>with mains voltages</w:t>
+      </w:r>
+      <w:r>
+        <w:t xml:space="preserve">, </w:t>
+      </w:r>
+      <w:r>
+        <w:t>mainly</w:t>
+      </w:r>
+      <w:r>
+        <w:t xml:space="preserve"> </w:t>
+      </w:r>
+      <w:r>
+        <w:t xml:space="preserve">due to the very small separation </w:t>
+      </w:r>
+      <w:r>
+        <w:t xml:space="preserve">(1mm) </w:t>
+      </w:r>
+      <w:r>
+        <w:t xml:space="preserve">between </w:t>
+      </w:r>
+      <w:r>
+        <w:t>R</w:t>
+      </w:r>
+      <w:r>
+        <w:t>elay</w:t>
+      </w:r>
+      <w:r>
+        <w:t>-1’s</w:t>
+      </w:r>
+      <w:r>
+        <w:t xml:space="preserve"> </w:t>
+      </w:r>
+      <w:r>
+        <w:t>coil</w:t>
+      </w:r>
+      <w:r>
+        <w:t xml:space="preserve"> </w:t>
+      </w:r>
+      <w:r>
+        <w:t>pin</w:t>
+      </w:r>
+      <w:r>
+        <w:t xml:space="preserve"> </w:t>
+      </w:r>
+      <w:r>
+        <w:t xml:space="preserve">and the </w:t>
+      </w:r>
+      <w:r>
+        <w:t xml:space="preserve">track running </w:t>
+      </w:r>
+      <w:r>
+        <w:t xml:space="preserve">from </w:t>
+      </w:r>
+      <w:r>
+        <w:t xml:space="preserve">the relay’s </w:t>
+      </w:r>
+      <w:r>
+        <w:t>COM</w:t>
+      </w:r>
+      <w:r>
+        <w:t xml:space="preserve"> </w:t>
+      </w:r>
+      <w:r>
+        <w:t xml:space="preserve">pin </w:t>
+      </w:r>
+      <w:r>
+        <w:t xml:space="preserve">to </w:t>
+      </w:r>
+      <w:r>
+        <w:t xml:space="preserve">the terminal block.  </w:t>
+      </w:r>
+      <w:r>
+        <w:t xml:space="preserve">Relay-2’s </w:t>
+      </w:r>
+      <w:r>
+        <w:t xml:space="preserve">separation </w:t>
+      </w:r>
+      <w:r>
+        <w:t xml:space="preserve">is even </w:t>
+      </w:r>
+      <w:r>
+        <w:t>worse, but we are not using that one.</w:t>
+      </w:r>
+      <w:r>
+        <w:t xml:space="preserve">  </w:t>
+      </w:r>
+      <w:r>
+        <w:t>Another consideration is that t</w:t>
+      </w:r>
+      <w:r>
+        <w:t>h</w:t>
+      </w:r>
+      <w:r>
+        <w:t>is is a very cheap module</w:t>
+      </w:r>
+      <w:r>
+        <w:t xml:space="preserve"> (</w:t>
+      </w:r>
+      <w:r>
+        <w:t>with a</w:t>
+      </w:r>
+      <w:r>
+        <w:t xml:space="preserve">n </w:t>
+      </w:r>
+      <w:r>
+        <w:t>abysmal</w:t>
+      </w:r>
+      <w:r>
+        <w:t xml:space="preserve"> </w:t>
+      </w:r>
+      <w:r>
+        <w:t xml:space="preserve"> </w:t>
+      </w:r>
+      <w:r>
+        <w:t xml:space="preserve">pcb layout) </w:t>
+      </w:r>
+      <w:r>
+        <w:t xml:space="preserve">and if you believe the </w:t>
+      </w:r>
+      <w:r>
+        <w:t>ratings on the relays</w:t>
+      </w:r>
+      <w:r>
+        <w:t>, well,</w:t>
+      </w:r>
+      <w:r>
+        <w:t xml:space="preserve"> you are a more </w:t>
+      </w:r>
+      <w:r>
+        <w:t>trusting person than me…</w:t>
+      </w:r>
+      <w:r>
+        <w:t xml:space="preserve"> </w:t>
       </w:r>
     </w:p>
     <w:p>
@@ -16883,6 +17261,11 @@
         <w:lastRenderedPageBreak/>
         <w:t>Driving my LPL C7700</w:t>
       </w:r>
+      <w:r>
+        <w:t xml:space="preserve"> (via its voltage stabilizer!):</w:t>
+      </w:r>
+      <w:bookmarkStart w:id="2" w:name="_GoBack"/>
+      <w:bookmarkEnd w:id="2"/>
     </w:p>
     <w:p>
       <w:pPr>
@@ -19145,7 +19528,7 @@
 </file>
 
 <file path=customXml/itemProps1.xml><?xml version="1.0" encoding="utf-8"?>
-<ds:datastoreItem xmlns:ds="http://schemas.openxmlformats.org/officeDocument/2006/customXml" ds:itemID="{9A828016-6D7E-479E-B260-317F9366B157}">
+<ds:datastoreItem xmlns:ds="http://schemas.openxmlformats.org/officeDocument/2006/customXml" ds:itemID="{59713214-785A-4825-8A4A-5EDC8ACB5E9E}">
   <ds:schemaRefs>
     <ds:schemaRef ds:uri="http://schemas.openxmlformats.org/officeDocument/2006/bibliography"/>
   </ds:schemaRefs>

</xml_diff>

<commit_message>
Update FADU Enlarger Timer Manual V1_3_0.docx
corrected small typos etc.
</commit_message>
<xml_diff>
--- a/documentation/FADU Enlarger Timer Manual V1_3_0.docx
+++ b/documentation/FADU Enlarger Timer Manual V1_3_0.docx
@@ -10906,8 +10906,13 @@
         <w:t xml:space="preserve"> Network is called “</w:t>
       </w:r>
       <w:r>
-        <w:t>AI-THINKER_xxxxxx</w:t>
-      </w:r>
+        <w:t>AI-</w:t>
+      </w:r>
+      <w:proofErr w:type="spellStart"/>
+      <w:r>
+        <w:t>THINKER_xxxxxx</w:t>
+      </w:r>
+      <w:proofErr w:type="spellEnd"/>
       <w:r>
         <w:t>”</w:t>
       </w:r>
@@ -11416,12 +11421,35 @@
         </w:rPr>
         <w:t xml:space="preserve">:  </w:t>
       </w:r>
+      <w:proofErr w:type="spellStart"/>
       <w:r>
         <w:rPr>
           <w:b/>
           <w:sz w:val="36"/>
         </w:rPr>
-        <w:t>Sonoff S20 Programming</w:t>
+        <w:t>Sonoff</w:t>
+      </w:r>
+      <w:proofErr w:type="spellEnd"/>
+      <w:r>
+        <w:rPr>
+          <w:b/>
+          <w:sz w:val="36"/>
+        </w:rPr>
+        <w:t xml:space="preserve"> </w:t>
+      </w:r>
+      <w:r>
+        <w:rPr>
+          <w:b/>
+          <w:sz w:val="36"/>
+        </w:rPr>
+        <w:t xml:space="preserve">Basic &amp; </w:t>
+      </w:r>
+      <w:r>
+        <w:rPr>
+          <w:b/>
+          <w:sz w:val="36"/>
+        </w:rPr>
+        <w:t>S20 Programming</w:t>
       </w:r>
     </w:p>
     <w:p>
@@ -11475,13 +11503,64 @@
         <w:pStyle w:val="NoSpacing"/>
       </w:pPr>
       <w:r>
+        <w:t xml:space="preserve">The </w:t>
+      </w:r>
+      <w:proofErr w:type="spellStart"/>
+      <w:r>
+        <w:t>Sonoff</w:t>
+      </w:r>
+      <w:proofErr w:type="spellEnd"/>
+      <w:r>
+        <w:t xml:space="preserve"> Basic and s20 devices </w:t>
+      </w:r>
+      <w:r>
+        <w:t xml:space="preserve">are reprogrammed in </w:t>
+      </w:r>
+      <w:proofErr w:type="gramStart"/>
+      <w:r>
+        <w:t>exactly the same</w:t>
+      </w:r>
+      <w:proofErr w:type="gramEnd"/>
+      <w:r>
+        <w:t xml:space="preserve"> way – the only difference being the connections from the FTDO </w:t>
+      </w:r>
+      <w:r>
+        <w:t xml:space="preserve">module and the </w:t>
+      </w:r>
+      <w:proofErr w:type="spellStart"/>
+      <w:r>
+        <w:t>Sonoff</w:t>
+      </w:r>
+      <w:proofErr w:type="spellEnd"/>
+      <w:r>
+        <w:t xml:space="preserve"> PCB.</w:t>
+      </w:r>
+    </w:p>
+    <w:p>
+      <w:pPr>
+        <w:pStyle w:val="NoSpacing"/>
+      </w:pPr>
+    </w:p>
+    <w:p>
+      <w:pPr>
+        <w:pStyle w:val="NoSpacing"/>
+      </w:pPr>
+      <w:r>
         <w:t>Note that once programmed</w:t>
       </w:r>
       <w:r>
         <w:t>,</w:t>
       </w:r>
       <w:r>
-        <w:t xml:space="preserve"> the original firmware for the Sonoff S20 will be lost</w:t>
+        <w:t xml:space="preserve"> the original firmware for the </w:t>
+      </w:r>
+      <w:proofErr w:type="spellStart"/>
+      <w:r>
+        <w:t>Sonoff</w:t>
+      </w:r>
+      <w:proofErr w:type="spellEnd"/>
+      <w:r>
+        <w:t xml:space="preserve"> will be lost</w:t>
       </w:r>
       <w:r>
         <w:t xml:space="preserve"> without any possibility of recovering it </w:t>
@@ -11508,6 +11587,8 @@
       <w:r>
         <w:t>What you need:</w:t>
       </w:r>
+      <w:bookmarkStart w:id="2" w:name="_GoBack"/>
+      <w:bookmarkEnd w:id="2"/>
     </w:p>
     <w:p>
       <w:pPr>
@@ -11908,286 +11989,286 @@
         <w:t xml:space="preserve">  </w:t>
       </w:r>
       <w:r>
+        <w:t xml:space="preserve">The FTDI adaptor </w:t>
+      </w:r>
+      <w:r>
+        <w:t xml:space="preserve">used for this project MUST </w:t>
+      </w:r>
+      <w:r>
+        <w:t>be 3.3</w:t>
+      </w:r>
+      <w:r>
+        <w:t>V</w:t>
+      </w:r>
+      <w:r>
+        <w:t xml:space="preserve"> compatible</w:t>
+      </w:r>
+      <w:r>
+        <w:t xml:space="preserve">.  </w:t>
+      </w:r>
+      <w:r>
+        <w:t>M</w:t>
+      </w:r>
+      <w:r>
+        <w:t xml:space="preserve">any </w:t>
+      </w:r>
+      <w:r>
+        <w:t>boards are switchable between 5V and 3</w:t>
+      </w:r>
+      <w:r>
+        <w:t>.</w:t>
+      </w:r>
+      <w:r>
+        <w:t>3</w:t>
+      </w:r>
+      <w:r>
+        <w:t>V</w:t>
+      </w:r>
+      <w:r>
+        <w:t xml:space="preserve"> via a jumper or switch</w:t>
+      </w:r>
+      <w:r>
+        <w:t xml:space="preserve"> but some are 5V only – do not buy one of those</w:t>
+      </w:r>
+      <w:r>
+        <w:t>.</w:t>
+      </w:r>
+      <w:r>
+        <w:t xml:space="preserve"> </w:t>
+      </w:r>
+      <w:r>
+        <w:t xml:space="preserve"> </w:t>
+      </w:r>
+      <w:r>
+        <w:t xml:space="preserve"> </w:t>
+      </w:r>
+      <w:r>
+        <w:t>M</w:t>
+      </w:r>
+      <w:r>
+        <w:t xml:space="preserve">ake sure you </w:t>
+      </w:r>
+      <w:r>
+        <w:t>configure it for 3.3V</w:t>
+      </w:r>
+      <w:r>
+        <w:t xml:space="preserve"> – applying 5V to the S20</w:t>
+      </w:r>
+      <w:r>
+        <w:t xml:space="preserve"> </w:t>
+      </w:r>
+      <w:r>
+        <w:t xml:space="preserve">will </w:t>
+      </w:r>
+      <w:r>
+        <w:t>kill</w:t>
+      </w:r>
+      <w:r>
+        <w:t xml:space="preserve"> it</w:t>
+      </w:r>
+      <w:r>
+        <w:t xml:space="preserve"> stone dead.</w:t>
+      </w:r>
+    </w:p>
+    <w:p>
+      <w:pPr>
+        <w:pStyle w:val="NoSpacing"/>
+      </w:pPr>
+    </w:p>
+    <w:p>
+      <w:pPr>
+        <w:pStyle w:val="NoSpacing"/>
+      </w:pPr>
+    </w:p>
+    <w:p>
+      <w:pPr>
+        <w:pStyle w:val="NoSpacing"/>
+        <w:rPr>
+          <w:b/>
+        </w:rPr>
+      </w:pPr>
+      <w:r>
+        <w:rPr>
+          <w:b/>
+        </w:rPr>
+        <w:t>Prepare the Sonoff S20</w:t>
+      </w:r>
+    </w:p>
+    <w:p>
+      <w:pPr>
+        <w:pStyle w:val="NoSpacing"/>
+      </w:pPr>
+    </w:p>
+    <w:p>
+      <w:pPr>
+        <w:pStyle w:val="NoSpacing"/>
+      </w:pPr>
+      <w:r>
+        <w:t xml:space="preserve">To </w:t>
+      </w:r>
+      <w:r>
+        <w:t>remove the circuit board from the S20</w:t>
+      </w:r>
+      <w:r>
+        <w:t>, r</w:t>
+      </w:r>
+      <w:r>
+        <w:t xml:space="preserve">emove the three screws from the back of the case and the </w:t>
+      </w:r>
+      <w:r>
+        <w:t xml:space="preserve">top part will </w:t>
+      </w:r>
+      <w:r>
+        <w:t xml:space="preserve">pull </w:t>
+      </w:r>
+      <w:r>
+        <w:t xml:space="preserve">away.  If you want to </w:t>
+      </w:r>
+      <w:r>
+        <w:t xml:space="preserve">temporarily </w:t>
+      </w:r>
+      <w:r>
+        <w:t xml:space="preserve">solder the </w:t>
+      </w:r>
+      <w:r>
+        <w:t>leads directly to the board</w:t>
+      </w:r>
+      <w:r>
+        <w:t>,</w:t>
+      </w:r>
+      <w:r>
+        <w:t xml:space="preserve"> this is as far as you need to go</w:t>
+      </w:r>
+      <w:r>
+        <w:t xml:space="preserve"> as you can </w:t>
+      </w:r>
+      <w:r>
+        <w:t>carefully</w:t>
+      </w:r>
+      <w:r>
+        <w:t xml:space="preserve"> solder the leads to the board</w:t>
+      </w:r>
+      <w:r>
+        <w:t xml:space="preserve"> now</w:t>
+      </w:r>
+      <w:r>
+        <w:t>, but if you want to solder the header on the board</w:t>
+      </w:r>
+      <w:r>
+        <w:t xml:space="preserve"> </w:t>
+      </w:r>
+      <w:r>
+        <w:t xml:space="preserve">(recommended) </w:t>
+      </w:r>
+      <w:r>
+        <w:t>then you need to remove the two screws holding the board to the base</w:t>
+      </w:r>
+      <w:r>
+        <w:t>.</w:t>
+      </w:r>
+      <w:r>
+        <w:t xml:space="preserve"> </w:t>
+      </w:r>
+    </w:p>
+    <w:p>
+      <w:pPr>
+        <w:pStyle w:val="NoSpacing"/>
+      </w:pPr>
+    </w:p>
+    <w:p>
+      <w:pPr>
+        <w:pStyle w:val="NoSpacing"/>
+      </w:pPr>
+      <w:r>
+        <w:t xml:space="preserve">The board on the ones I have </w:t>
+      </w:r>
+      <w:r>
+        <w:t xml:space="preserve">had </w:t>
+      </w:r>
+      <w:r>
+        <w:t>is very tigh</w:t>
+      </w:r>
+      <w:r>
+        <w:t>tly fitted</w:t>
+      </w:r>
+      <w:r>
+        <w:t xml:space="preserve"> and need GENTLY levering </w:t>
+      </w:r>
+      <w:r>
+        <w:t>up next to the screw holes after removing the screws – use something plastic</w:t>
+      </w:r>
+      <w:r>
+        <w:t xml:space="preserve"> as a spudger</w:t>
+      </w:r>
+      <w:r>
+        <w:t>.</w:t>
+      </w:r>
+      <w:r>
+        <w:t xml:space="preserve">  </w:t>
+      </w:r>
+      <w:r>
+        <w:t xml:space="preserve">Removing the top part of the socket also makes access </w:t>
+      </w:r>
+      <w:r>
+        <w:t xml:space="preserve">to the header holes </w:t>
+      </w:r>
+      <w:r>
+        <w:t>easier</w:t>
+      </w:r>
+      <w:r>
+        <w:t>,</w:t>
+      </w:r>
+      <w:r>
+        <w:t xml:space="preserve"> but watch out </w:t>
+      </w:r>
+      <w:r>
+        <w:t xml:space="preserve">for the spring holding the </w:t>
+      </w:r>
+      <w:r>
+        <w:t xml:space="preserve">pin </w:t>
+      </w:r>
+      <w:r>
+        <w:t>shutter</w:t>
+      </w:r>
+      <w:r>
+        <w:t>s</w:t>
+      </w:r>
+      <w:r>
+        <w:t xml:space="preserve"> in UK type sockets – it </w:t>
+      </w:r>
+      <w:r>
+        <w:t>easily pings out</w:t>
+      </w:r>
+      <w:r>
+        <w:t xml:space="preserve"> (you can </w:t>
+      </w:r>
+      <w:r>
+        <w:t xml:space="preserve">probably </w:t>
+      </w:r>
+      <w:r>
+        <w:t>guess how I know that).</w:t>
+      </w:r>
+    </w:p>
+    <w:p>
+      <w:pPr>
+        <w:pStyle w:val="NoSpacing"/>
+      </w:pPr>
+    </w:p>
+    <w:p>
+      <w:pPr>
+        <w:pStyle w:val="NoSpacing"/>
+      </w:pPr>
+    </w:p>
+    <w:p>
+      <w:pPr>
+        <w:pStyle w:val="NoSpacing"/>
+        <w:jc w:val="center"/>
+      </w:pPr>
+      <w:r>
+        <w:rPr>
+          <w:noProof/>
+        </w:rPr>
         <w:lastRenderedPageBreak/>
-        <w:t xml:space="preserve">The FTDI adaptor </w:t>
-      </w:r>
-      <w:r>
-        <w:t xml:space="preserve">used for this project MUST </w:t>
-      </w:r>
-      <w:r>
-        <w:t>be 3.3</w:t>
-      </w:r>
-      <w:r>
-        <w:t>V</w:t>
-      </w:r>
-      <w:r>
-        <w:t xml:space="preserve"> compatible</w:t>
-      </w:r>
-      <w:r>
-        <w:t xml:space="preserve">.  </w:t>
-      </w:r>
-      <w:r>
-        <w:t>M</w:t>
-      </w:r>
-      <w:r>
-        <w:t xml:space="preserve">any </w:t>
-      </w:r>
-      <w:r>
-        <w:t>boards are switchable between 5V and 3</w:t>
-      </w:r>
-      <w:r>
-        <w:t>.</w:t>
-      </w:r>
-      <w:r>
-        <w:t>3</w:t>
-      </w:r>
-      <w:r>
-        <w:t>V</w:t>
-      </w:r>
-      <w:r>
-        <w:t xml:space="preserve"> via a jumper or switch</w:t>
-      </w:r>
-      <w:r>
-        <w:t xml:space="preserve"> but some are 5V only – do not buy one of those</w:t>
-      </w:r>
-      <w:r>
-        <w:t>.</w:t>
-      </w:r>
-      <w:r>
-        <w:t xml:space="preserve"> </w:t>
-      </w:r>
-      <w:r>
-        <w:t xml:space="preserve"> </w:t>
-      </w:r>
-      <w:r>
-        <w:t xml:space="preserve"> </w:t>
-      </w:r>
-      <w:r>
-        <w:t>M</w:t>
-      </w:r>
-      <w:r>
-        <w:t xml:space="preserve">ake sure you </w:t>
-      </w:r>
-      <w:r>
-        <w:t>configure it for 3.3V</w:t>
-      </w:r>
-      <w:r>
-        <w:t xml:space="preserve"> – applying 5V to the S20</w:t>
-      </w:r>
-      <w:r>
-        <w:t xml:space="preserve"> </w:t>
-      </w:r>
-      <w:r>
-        <w:t xml:space="preserve">will </w:t>
-      </w:r>
-      <w:r>
-        <w:t>kill</w:t>
-      </w:r>
-      <w:r>
-        <w:t xml:space="preserve"> it</w:t>
-      </w:r>
-      <w:r>
-        <w:t xml:space="preserve"> stone dead.</w:t>
-      </w:r>
-    </w:p>
-    <w:p>
-      <w:pPr>
-        <w:pStyle w:val="NoSpacing"/>
-      </w:pPr>
-    </w:p>
-    <w:p>
-      <w:pPr>
-        <w:pStyle w:val="NoSpacing"/>
-      </w:pPr>
-    </w:p>
-    <w:p>
-      <w:pPr>
-        <w:pStyle w:val="NoSpacing"/>
-        <w:rPr>
-          <w:b/>
-        </w:rPr>
-      </w:pPr>
-      <w:r>
-        <w:rPr>
-          <w:b/>
-        </w:rPr>
-        <w:t>Prepare the Sonoff S20</w:t>
-      </w:r>
-    </w:p>
-    <w:p>
-      <w:pPr>
-        <w:pStyle w:val="NoSpacing"/>
-      </w:pPr>
-    </w:p>
-    <w:p>
-      <w:pPr>
-        <w:pStyle w:val="NoSpacing"/>
-      </w:pPr>
-      <w:r>
-        <w:t xml:space="preserve">To </w:t>
-      </w:r>
-      <w:r>
-        <w:t>remove the circuit board from the S20</w:t>
-      </w:r>
-      <w:r>
-        <w:t>, r</w:t>
-      </w:r>
-      <w:r>
-        <w:t xml:space="preserve">emove the three screws from the back of the case and the </w:t>
-      </w:r>
-      <w:r>
-        <w:t xml:space="preserve">top part will </w:t>
-      </w:r>
-      <w:r>
-        <w:t xml:space="preserve">pull </w:t>
-      </w:r>
-      <w:r>
-        <w:t xml:space="preserve">away.  If you want to </w:t>
-      </w:r>
-      <w:r>
-        <w:t xml:space="preserve">temporarily </w:t>
-      </w:r>
-      <w:r>
-        <w:t xml:space="preserve">solder the </w:t>
-      </w:r>
-      <w:r>
-        <w:t>leads directly to the board</w:t>
-      </w:r>
-      <w:r>
-        <w:t>,</w:t>
-      </w:r>
-      <w:r>
-        <w:t xml:space="preserve"> this is as far as you need to go</w:t>
-      </w:r>
-      <w:r>
-        <w:t xml:space="preserve"> as you can </w:t>
-      </w:r>
-      <w:r>
-        <w:t>carefully</w:t>
-      </w:r>
-      <w:r>
-        <w:t xml:space="preserve"> solder the leads to the board</w:t>
-      </w:r>
-      <w:r>
-        <w:t xml:space="preserve"> now</w:t>
-      </w:r>
-      <w:r>
-        <w:t>, but if you want to solder the header on the board</w:t>
-      </w:r>
-      <w:r>
-        <w:t xml:space="preserve"> </w:t>
-      </w:r>
-      <w:r>
-        <w:t xml:space="preserve">(recommended) </w:t>
-      </w:r>
-      <w:r>
-        <w:t>then you need to remove the two screws holding the board to the base</w:t>
-      </w:r>
-      <w:r>
-        <w:t>.</w:t>
-      </w:r>
-      <w:r>
-        <w:t xml:space="preserve"> </w:t>
-      </w:r>
-    </w:p>
-    <w:p>
-      <w:pPr>
-        <w:pStyle w:val="NoSpacing"/>
-      </w:pPr>
-    </w:p>
-    <w:p>
-      <w:pPr>
-        <w:pStyle w:val="NoSpacing"/>
-      </w:pPr>
-      <w:r>
-        <w:t xml:space="preserve">The board on the ones I have </w:t>
-      </w:r>
-      <w:r>
-        <w:t xml:space="preserve">had </w:t>
-      </w:r>
-      <w:r>
-        <w:t>is very tigh</w:t>
-      </w:r>
-      <w:r>
-        <w:t>tly fitted</w:t>
-      </w:r>
-      <w:r>
-        <w:t xml:space="preserve"> and need GENTLY levering </w:t>
-      </w:r>
-      <w:r>
-        <w:t>up next to the screw holes after removing the screws – use something plastic</w:t>
-      </w:r>
-      <w:r>
-        <w:t xml:space="preserve"> as a spudger</w:t>
-      </w:r>
-      <w:r>
-        <w:t>.</w:t>
-      </w:r>
-      <w:r>
-        <w:t xml:space="preserve">  </w:t>
-      </w:r>
-      <w:r>
-        <w:t xml:space="preserve">Removing the top part of the socket also makes access </w:t>
-      </w:r>
-      <w:r>
-        <w:t xml:space="preserve">to the header holes </w:t>
-      </w:r>
-      <w:r>
-        <w:t>easier</w:t>
-      </w:r>
-      <w:r>
-        <w:t>,</w:t>
-      </w:r>
-      <w:r>
-        <w:t xml:space="preserve"> but watch out </w:t>
-      </w:r>
-      <w:r>
-        <w:t xml:space="preserve">for the spring holding the </w:t>
-      </w:r>
-      <w:r>
-        <w:t xml:space="preserve">pin </w:t>
-      </w:r>
-      <w:r>
-        <w:t>shutter</w:t>
-      </w:r>
-      <w:r>
-        <w:t>s</w:t>
-      </w:r>
-      <w:r>
-        <w:t xml:space="preserve"> in UK type sockets – it </w:t>
-      </w:r>
-      <w:r>
-        <w:t>easily pings out</w:t>
-      </w:r>
-      <w:r>
-        <w:t xml:space="preserve"> (you can </w:t>
-      </w:r>
-      <w:r>
-        <w:t xml:space="preserve">probably </w:t>
-      </w:r>
-      <w:r>
-        <w:t>guess how I know that).</w:t>
-      </w:r>
-    </w:p>
-    <w:p>
-      <w:pPr>
-        <w:pStyle w:val="NoSpacing"/>
-      </w:pPr>
-    </w:p>
-    <w:p>
-      <w:pPr>
-        <w:pStyle w:val="NoSpacing"/>
-      </w:pPr>
-    </w:p>
-    <w:p>
-      <w:pPr>
-        <w:pStyle w:val="NoSpacing"/>
-        <w:jc w:val="center"/>
-      </w:pPr>
-      <w:r>
-        <w:rPr>
-          <w:noProof/>
-        </w:rPr>
         <w:drawing>
           <wp:inline distT="0" distB="0" distL="0" distR="0" wp14:anchorId="27AB61C9" wp14:editId="7ABA59CB">
             <wp:extent cx="3281187" cy="5607170"/>
@@ -12243,7 +12324,6 @@
         <w:pStyle w:val="NoSpacing"/>
       </w:pPr>
       <w:r>
-        <w:lastRenderedPageBreak/>
         <w:t>The connections to the FTDI adaptor are visible to the lower left of the image above</w:t>
       </w:r>
       <w:r>
@@ -13031,7 +13111,6 @@
         <w:rPr>
           <w:noProof/>
         </w:rPr>
-        <w:lastRenderedPageBreak/>
         <w:drawing>
           <wp:inline distT="0" distB="0" distL="0" distR="0" wp14:anchorId="4DBEB7F6" wp14:editId="28A4326F">
             <wp:extent cx="3095625" cy="4210050"/>
@@ -13341,273 +13420,273 @@
         <w:pStyle w:val="NoSpacing"/>
       </w:pPr>
       <w:r>
+        <w:t>By default, the Arduino IDE does not know about the ESP</w:t>
+      </w:r>
+      <w:r>
+        <w:t>82</w:t>
+      </w:r>
+      <w:r>
+        <w:t>66</w:t>
+      </w:r>
+      <w:r>
+        <w:t xml:space="preserve"> </w:t>
+      </w:r>
+      <w:r>
+        <w:t>Wi-Fi</w:t>
+      </w:r>
+      <w:r>
+        <w:t xml:space="preserve"> chip used by the S20 so we need to </w:t>
+      </w:r>
+      <w:r>
+        <w:t>load a Board Manager library</w:t>
+      </w:r>
+      <w:r>
+        <w:t xml:space="preserve"> so we can program it.</w:t>
+      </w:r>
+    </w:p>
+    <w:p>
+      <w:pPr>
+        <w:pStyle w:val="NoSpacing"/>
+      </w:pPr>
+    </w:p>
+    <w:p>
+      <w:pPr>
+        <w:pStyle w:val="NoSpacing"/>
+        <w:rPr>
+          <w:b/>
+          <w:i/>
+        </w:rPr>
+      </w:pPr>
+      <w:r>
+        <w:t>Run the Ard</w:t>
+      </w:r>
+      <w:r>
+        <w:t>u</w:t>
+      </w:r>
+      <w:r>
+        <w:t>ino software and</w:t>
+      </w:r>
+      <w:r>
+        <w:t xml:space="preserve"> from the menu bar select </w:t>
+      </w:r>
+      <w:r>
+        <w:rPr>
+          <w:b/>
+          <w:i/>
+        </w:rPr>
+        <w:t>Preferences</w:t>
+      </w:r>
+      <w:r>
+        <w:t xml:space="preserve">.  In the </w:t>
+      </w:r>
+      <w:r>
+        <w:rPr>
+          <w:b/>
+          <w:i/>
+        </w:rPr>
+        <w:t>Additional Boards Manager URLs:</w:t>
+      </w:r>
+      <w:r>
+        <w:t xml:space="preserve"> box enter: </w:t>
+      </w:r>
+      <w:r>
+        <w:rPr>
+          <w:b/>
+          <w:i/>
+        </w:rPr>
+        <w:t>http://arduino.esp8266.com/stable/package_esp8266com_index.json</w:t>
+      </w:r>
+      <w:r>
+        <w:rPr>
+          <w:b/>
+          <w:i/>
+        </w:rPr>
+        <w:t xml:space="preserve"> </w:t>
+      </w:r>
+      <w:r>
+        <w:t>a</w:t>
+      </w:r>
+      <w:r>
+        <w:t xml:space="preserve">nd click </w:t>
+      </w:r>
+      <w:r>
+        <w:rPr>
+          <w:b/>
+          <w:i/>
+        </w:rPr>
+        <w:t>OK</w:t>
+      </w:r>
+      <w:r>
+        <w:t>.</w:t>
+      </w:r>
+    </w:p>
+    <w:p>
+      <w:pPr>
+        <w:pStyle w:val="NoSpacing"/>
+      </w:pPr>
+    </w:p>
+    <w:p>
+      <w:pPr>
+        <w:pStyle w:val="NoSpacing"/>
+      </w:pPr>
+      <w:r>
+        <w:t>Now we have told the Board Manager where to look</w:t>
+      </w:r>
+      <w:r>
+        <w:t xml:space="preserve"> for new board configurations</w:t>
+      </w:r>
+      <w:r>
+        <w:t xml:space="preserve">, </w:t>
+      </w:r>
+      <w:r>
+        <w:t>o</w:t>
+      </w:r>
+      <w:r>
+        <w:t>pen the Boards Manager</w:t>
+      </w:r>
+      <w:r>
+        <w:t xml:space="preserve"> </w:t>
+      </w:r>
+      <w:r>
+        <w:t xml:space="preserve">itself </w:t>
+      </w:r>
+      <w:r>
+        <w:t xml:space="preserve">(Tools menu =&gt; Boards Manager).  In the window that pops up, scroll past any other items and select </w:t>
+      </w:r>
+      <w:r>
+        <w:t xml:space="preserve">the </w:t>
+      </w:r>
+      <w:r>
+        <w:rPr>
+          <w:b/>
+          <w:i/>
+        </w:rPr>
+        <w:t>ESP8266 by ESP</w:t>
+      </w:r>
+      <w:r>
+        <w:rPr>
+          <w:b/>
+          <w:i/>
+        </w:rPr>
+        <w:t>8266</w:t>
+      </w:r>
+      <w:r>
+        <w:rPr>
+          <w:b/>
+          <w:i/>
+        </w:rPr>
+        <w:t xml:space="preserve"> Community</w:t>
+      </w:r>
+      <w:r>
+        <w:t xml:space="preserve"> item.  Click Install and </w:t>
+      </w:r>
+      <w:r>
+        <w:t>several</w:t>
+      </w:r>
+      <w:r>
+        <w:t xml:space="preserve"> ESP</w:t>
+      </w:r>
+      <w:r>
+        <w:t xml:space="preserve"> based board configurations will be added to your Ardui</w:t>
+      </w:r>
+      <w:r>
+        <w:t>n</w:t>
+      </w:r>
+      <w:r>
+        <w:t>o software.</w:t>
+      </w:r>
+    </w:p>
+    <w:p>
+      <w:pPr>
+        <w:pStyle w:val="NoSpacing"/>
+      </w:pPr>
+    </w:p>
+    <w:p>
+      <w:pPr>
+        <w:pStyle w:val="NoSpacing"/>
+      </w:pPr>
+      <w:r>
+        <w:t xml:space="preserve">Open the Tools menu again and </w:t>
+      </w:r>
+      <w:r>
+        <w:t xml:space="preserve">by </w:t>
+      </w:r>
+      <w:r>
+        <w:t xml:space="preserve">scrolling down you should now see an entry for </w:t>
+      </w:r>
+      <w:r>
+        <w:rPr>
+          <w:b/>
+          <w:i/>
+        </w:rPr>
+        <w:t xml:space="preserve">Generic ESP Module </w:t>
+      </w:r>
+      <w:r>
+        <w:t>– select that</w:t>
+      </w:r>
+      <w:r>
+        <w:t>.</w:t>
+      </w:r>
+    </w:p>
+    <w:p>
+      <w:pPr>
+        <w:pStyle w:val="NoSpacing"/>
+      </w:pPr>
+    </w:p>
+    <w:p>
+      <w:pPr>
+        <w:pStyle w:val="NoSpacing"/>
+      </w:pPr>
+      <w:r>
+        <w:t xml:space="preserve">Also note </w:t>
+      </w:r>
+      <w:r>
+        <w:t>that some of the other settings on this menu may need changing</w:t>
+      </w:r>
+      <w:r>
+        <w:t>.  You should set it to the settings shown below</w:t>
+      </w:r>
+      <w:r>
+        <w:t xml:space="preserve"> (except the </w:t>
+      </w:r>
+      <w:r>
+        <w:rPr>
+          <w:b/>
+          <w:i/>
+        </w:rPr>
+        <w:t>Port</w:t>
+      </w:r>
+      <w:r>
+        <w:t xml:space="preserve"> setting which will need setting to </w:t>
+      </w:r>
+      <w:r>
+        <w:t xml:space="preserve">the port your </w:t>
+      </w:r>
+      <w:r>
+        <w:t xml:space="preserve">FTDI adaptor </w:t>
+      </w:r>
+      <w:r>
+        <w:t>has been mapped to)</w:t>
+      </w:r>
+      <w:r>
+        <w:t>:</w:t>
+      </w:r>
+    </w:p>
+    <w:p>
+      <w:pPr>
+        <w:pStyle w:val="NoSpacing"/>
+      </w:pPr>
+    </w:p>
+    <w:p>
+      <w:pPr>
+        <w:pStyle w:val="NoSpacing"/>
+        <w:jc w:val="center"/>
+      </w:pPr>
+      <w:r>
+        <w:rPr>
+          <w:noProof/>
+        </w:rPr>
         <w:lastRenderedPageBreak/>
-        <w:t>By default, the Arduino IDE does not know about the ESP</w:t>
-      </w:r>
-      <w:r>
-        <w:t>82</w:t>
-      </w:r>
-      <w:r>
-        <w:t>66</w:t>
-      </w:r>
-      <w:r>
-        <w:t xml:space="preserve"> </w:t>
-      </w:r>
-      <w:r>
-        <w:t>Wi-Fi</w:t>
-      </w:r>
-      <w:r>
-        <w:t xml:space="preserve"> chip used by the S20 so we need to </w:t>
-      </w:r>
-      <w:r>
-        <w:t>load a Board Manager library</w:t>
-      </w:r>
-      <w:r>
-        <w:t xml:space="preserve"> so we can program it.</w:t>
-      </w:r>
-    </w:p>
-    <w:p>
-      <w:pPr>
-        <w:pStyle w:val="NoSpacing"/>
-      </w:pPr>
-    </w:p>
-    <w:p>
-      <w:pPr>
-        <w:pStyle w:val="NoSpacing"/>
-        <w:rPr>
-          <w:b/>
-          <w:i/>
-        </w:rPr>
-      </w:pPr>
-      <w:r>
-        <w:t>Run the Ard</w:t>
-      </w:r>
-      <w:r>
-        <w:t>u</w:t>
-      </w:r>
-      <w:r>
-        <w:t>ino software and</w:t>
-      </w:r>
-      <w:r>
-        <w:t xml:space="preserve"> from the menu bar select </w:t>
-      </w:r>
-      <w:r>
-        <w:rPr>
-          <w:b/>
-          <w:i/>
-        </w:rPr>
-        <w:t>Preferences</w:t>
-      </w:r>
-      <w:r>
-        <w:t xml:space="preserve">.  In the </w:t>
-      </w:r>
-      <w:r>
-        <w:rPr>
-          <w:b/>
-          <w:i/>
-        </w:rPr>
-        <w:t>Additional Boards Manager URLs:</w:t>
-      </w:r>
-      <w:r>
-        <w:t xml:space="preserve"> box enter: </w:t>
-      </w:r>
-      <w:r>
-        <w:rPr>
-          <w:b/>
-          <w:i/>
-        </w:rPr>
-        <w:t>http://arduino.esp8266.com/stable/package_esp8266com_index.json</w:t>
-      </w:r>
-      <w:r>
-        <w:rPr>
-          <w:b/>
-          <w:i/>
-        </w:rPr>
-        <w:t xml:space="preserve"> </w:t>
-      </w:r>
-      <w:r>
-        <w:t>a</w:t>
-      </w:r>
-      <w:r>
-        <w:t xml:space="preserve">nd click </w:t>
-      </w:r>
-      <w:r>
-        <w:rPr>
-          <w:b/>
-          <w:i/>
-        </w:rPr>
-        <w:t>OK</w:t>
-      </w:r>
-      <w:r>
-        <w:t>.</w:t>
-      </w:r>
-    </w:p>
-    <w:p>
-      <w:pPr>
-        <w:pStyle w:val="NoSpacing"/>
-      </w:pPr>
-    </w:p>
-    <w:p>
-      <w:pPr>
-        <w:pStyle w:val="NoSpacing"/>
-      </w:pPr>
-      <w:r>
-        <w:t>Now we have told the Board Manager where to look</w:t>
-      </w:r>
-      <w:r>
-        <w:t xml:space="preserve"> for new board configurations</w:t>
-      </w:r>
-      <w:r>
-        <w:t xml:space="preserve">, </w:t>
-      </w:r>
-      <w:r>
-        <w:t>o</w:t>
-      </w:r>
-      <w:r>
-        <w:t>pen the Boards Manager</w:t>
-      </w:r>
-      <w:r>
-        <w:t xml:space="preserve"> </w:t>
-      </w:r>
-      <w:r>
-        <w:t xml:space="preserve">itself </w:t>
-      </w:r>
-      <w:r>
-        <w:t xml:space="preserve">(Tools menu =&gt; Boards Manager).  In the window that pops up, scroll past any other items and select </w:t>
-      </w:r>
-      <w:r>
-        <w:t xml:space="preserve">the </w:t>
-      </w:r>
-      <w:r>
-        <w:rPr>
-          <w:b/>
-          <w:i/>
-        </w:rPr>
-        <w:t>ESP8266 by ESP</w:t>
-      </w:r>
-      <w:r>
-        <w:rPr>
-          <w:b/>
-          <w:i/>
-        </w:rPr>
-        <w:t>8266</w:t>
-      </w:r>
-      <w:r>
-        <w:rPr>
-          <w:b/>
-          <w:i/>
-        </w:rPr>
-        <w:t xml:space="preserve"> Community</w:t>
-      </w:r>
-      <w:r>
-        <w:t xml:space="preserve"> item.  Click Install and </w:t>
-      </w:r>
-      <w:r>
-        <w:t>several</w:t>
-      </w:r>
-      <w:r>
-        <w:t xml:space="preserve"> ESP</w:t>
-      </w:r>
-      <w:r>
-        <w:t xml:space="preserve"> based board configurations will be added to your Ardui</w:t>
-      </w:r>
-      <w:r>
-        <w:t>n</w:t>
-      </w:r>
-      <w:r>
-        <w:t>o software.</w:t>
-      </w:r>
-    </w:p>
-    <w:p>
-      <w:pPr>
-        <w:pStyle w:val="NoSpacing"/>
-      </w:pPr>
-    </w:p>
-    <w:p>
-      <w:pPr>
-        <w:pStyle w:val="NoSpacing"/>
-      </w:pPr>
-      <w:r>
-        <w:t xml:space="preserve">Open the Tools menu again and </w:t>
-      </w:r>
-      <w:r>
-        <w:t xml:space="preserve">by </w:t>
-      </w:r>
-      <w:r>
-        <w:t xml:space="preserve">scrolling down you should now see an entry for </w:t>
-      </w:r>
-      <w:r>
-        <w:rPr>
-          <w:b/>
-          <w:i/>
-        </w:rPr>
-        <w:t xml:space="preserve">Generic ESP Module </w:t>
-      </w:r>
-      <w:r>
-        <w:t>– select that</w:t>
-      </w:r>
-      <w:r>
-        <w:t>.</w:t>
-      </w:r>
-    </w:p>
-    <w:p>
-      <w:pPr>
-        <w:pStyle w:val="NoSpacing"/>
-      </w:pPr>
-    </w:p>
-    <w:p>
-      <w:pPr>
-        <w:pStyle w:val="NoSpacing"/>
-      </w:pPr>
-      <w:r>
-        <w:t xml:space="preserve">Also note </w:t>
-      </w:r>
-      <w:r>
-        <w:t>that some of the other settings on this menu may need changing</w:t>
-      </w:r>
-      <w:r>
-        <w:t>.  You should set it to the settings shown below</w:t>
-      </w:r>
-      <w:r>
-        <w:t xml:space="preserve"> (except the </w:t>
-      </w:r>
-      <w:r>
-        <w:rPr>
-          <w:b/>
-          <w:i/>
-        </w:rPr>
-        <w:t>Port</w:t>
-      </w:r>
-      <w:r>
-        <w:t xml:space="preserve"> setting which will need setting to </w:t>
-      </w:r>
-      <w:r>
-        <w:t xml:space="preserve">the port your </w:t>
-      </w:r>
-      <w:r>
-        <w:t xml:space="preserve">FTDI adaptor </w:t>
-      </w:r>
-      <w:r>
-        <w:t>has been mapped to)</w:t>
-      </w:r>
-      <w:r>
-        <w:t>:</w:t>
-      </w:r>
-    </w:p>
-    <w:p>
-      <w:pPr>
-        <w:pStyle w:val="NoSpacing"/>
-      </w:pPr>
-    </w:p>
-    <w:p>
-      <w:pPr>
-        <w:pStyle w:val="NoSpacing"/>
-        <w:jc w:val="center"/>
-      </w:pPr>
-      <w:r>
-        <w:rPr>
-          <w:noProof/>
-        </w:rPr>
         <w:drawing>
           <wp:inline distT="0" distB="0" distL="0" distR="0" wp14:anchorId="34B23AB0" wp14:editId="7A0F7D77">
             <wp:extent cx="3103200" cy="5554800"/>
@@ -13823,6 +13902,7 @@
         <w:t xml:space="preserve">it is plugged into the mains, you </w:t>
       </w:r>
       <w:r>
+        <w:lastRenderedPageBreak/>
         <w:t>may</w:t>
       </w:r>
       <w:r>
@@ -14351,7 +14431,6 @@
                 <w:sz w:val="16"/>
                 <w:szCs w:val="16"/>
               </w:rPr>
-              <w:lastRenderedPageBreak/>
               <w:t>/*** Use AP IP Addr: 10,0,0,1 ***/</w:t>
             </w:r>
           </w:p>
@@ -17264,8 +17343,6 @@
       <w:r>
         <w:t xml:space="preserve"> (via its voltage stabilizer!):</w:t>
       </w:r>
-      <w:bookmarkStart w:id="2" w:name="_GoBack"/>
-      <w:bookmarkEnd w:id="2"/>
     </w:p>
     <w:p>
       <w:pPr>
@@ -18713,7 +18790,7 @@
       </w:pPr>
     </w:pPrDefault>
   </w:docDefaults>
-  <w:latentStyles w:defLockedState="0" w:defUIPriority="99" w:defSemiHidden="0" w:defUnhideWhenUsed="0" w:defQFormat="0" w:count="375">
+  <w:latentStyles w:defLockedState="0" w:defUIPriority="99" w:defSemiHidden="0" w:defUnhideWhenUsed="0" w:defQFormat="0" w:count="376">
     <w:lsdException w:name="Normal" w:uiPriority="0" w:qFormat="1"/>
     <w:lsdException w:name="heading 1" w:uiPriority="9" w:qFormat="1"/>
     <w:lsdException w:name="heading 2" w:semiHidden="1" w:uiPriority="9" w:unhideWhenUsed="1" w:qFormat="1"/>
@@ -18819,7 +18896,6 @@
     <w:lsdException w:name="HTML Sample" w:semiHidden="1" w:unhideWhenUsed="1"/>
     <w:lsdException w:name="HTML Typewriter" w:semiHidden="1" w:unhideWhenUsed="1"/>
     <w:lsdException w:name="HTML Variable" w:semiHidden="1" w:unhideWhenUsed="1"/>
-    <w:lsdException w:name="Normal Table" w:semiHidden="1" w:unhideWhenUsed="1"/>
     <w:lsdException w:name="annotation subject" w:semiHidden="1" w:unhideWhenUsed="1"/>
     <w:lsdException w:name="No List" w:semiHidden="1" w:unhideWhenUsed="1"/>
     <w:lsdException w:name="Outline List 1" w:semiHidden="1" w:unhideWhenUsed="1"/>
@@ -18866,10 +18942,8 @@
     <w:lsdException w:name="Table Subtle 2" w:semiHidden="1" w:unhideWhenUsed="1"/>
     <w:lsdException w:name="Table Web 1" w:semiHidden="1" w:unhideWhenUsed="1"/>
     <w:lsdException w:name="Table Web 2" w:semiHidden="1" w:unhideWhenUsed="1"/>
-    <w:lsdException w:name="Table Web 3" w:semiHidden="1" w:unhideWhenUsed="1"/>
     <w:lsdException w:name="Balloon Text" w:semiHidden="1" w:unhideWhenUsed="1"/>
     <w:lsdException w:name="Table Grid" w:uiPriority="39"/>
-    <w:lsdException w:name="Table Theme" w:semiHidden="1" w:unhideWhenUsed="1"/>
     <w:lsdException w:name="Placeholder Text" w:semiHidden="1"/>
     <w:lsdException w:name="No Spacing" w:uiPriority="1" w:qFormat="1"/>
     <w:lsdException w:name="Light Shading" w:uiPriority="60"/>
@@ -19089,6 +19163,7 @@
     <w:lsdException w:name="Smart Hyperlink" w:semiHidden="1" w:unhideWhenUsed="1"/>
     <w:lsdException w:name="Hashtag" w:semiHidden="1" w:unhideWhenUsed="1"/>
     <w:lsdException w:name="Unresolved Mention" w:semiHidden="1" w:unhideWhenUsed="1"/>
+    <w:lsdException w:name="Smart Link" w:semiHidden="1" w:unhideWhenUsed="1"/>
   </w:latentStyles>
   <w:style w:type="paragraph" w:default="1" w:styleId="Normal">
     <w:name w:val="Normal"/>
@@ -19528,7 +19603,7 @@
 </file>
 
 <file path=customXml/itemProps1.xml><?xml version="1.0" encoding="utf-8"?>
-<ds:datastoreItem xmlns:ds="http://schemas.openxmlformats.org/officeDocument/2006/customXml" ds:itemID="{59713214-785A-4825-8A4A-5EDC8ACB5E9E}">
+<ds:datastoreItem xmlns:ds="http://schemas.openxmlformats.org/officeDocument/2006/customXml" ds:itemID="{751464DB-AB74-4FFA-A509-C82D5258A1AE}">
   <ds:schemaRefs>
     <ds:schemaRef ds:uri="http://schemas.openxmlformats.org/officeDocument/2006/bibliography"/>
   </ds:schemaRefs>

</xml_diff>